<commit_message>
day 2 examples and notes
</commit_message>
<xml_diff>
--- a/Basic Javascript Notes.docx
+++ b/Basic Javascript Notes.docx
@@ -219,6 +219,9 @@
         <w:ind w:left="0" w:firstLine="0"/>
       </w:pPr>
       <w:r>
+        <w:rPr>
+          <w:noProof/>
+        </w:rPr>
         <w:lastRenderedPageBreak/>
         <w:drawing>
           <wp:inline distT="0" distB="0" distL="0" distR="0" wp14:anchorId="4B3DF4D8" wp14:editId="5527244F">
@@ -281,6 +284,9 @@
         <w:ind w:left="0" w:firstLine="0"/>
       </w:pPr>
       <w:r>
+        <w:rPr>
+          <w:noProof/>
+        </w:rPr>
         <w:drawing>
           <wp:inline distT="0" distB="0" distL="0" distR="0" wp14:anchorId="719892D6" wp14:editId="32860DCA">
             <wp:extent cx="5943600" cy="3943985"/>
@@ -335,6 +341,9 @@
         <w:ind w:left="0" w:firstLine="0"/>
       </w:pPr>
       <w:r>
+        <w:rPr>
+          <w:noProof/>
+        </w:rPr>
         <w:drawing>
           <wp:inline distT="0" distB="0" distL="0" distR="0" wp14:anchorId="34320049" wp14:editId="7D41D00D">
             <wp:extent cx="4867954" cy="2753109"/>
@@ -444,6 +453,9 @@
         <w:ind w:left="0" w:firstLine="0"/>
       </w:pPr>
       <w:r>
+        <w:rPr>
+          <w:noProof/>
+        </w:rPr>
         <w:lastRenderedPageBreak/>
         <w:drawing>
           <wp:inline distT="0" distB="0" distL="0" distR="0" wp14:anchorId="1D83A06B" wp14:editId="4EB6138C">
@@ -498,6 +510,9 @@
         <w:ind w:left="0" w:firstLine="0"/>
       </w:pPr>
       <w:r>
+        <w:rPr>
+          <w:noProof/>
+        </w:rPr>
         <w:drawing>
           <wp:inline distT="0" distB="0" distL="0" distR="0" wp14:anchorId="78563E42" wp14:editId="1F9F5786">
             <wp:extent cx="5477639" cy="3353268"/>
@@ -601,6 +616,9 @@
         <w:ind w:left="0" w:firstLine="0"/>
       </w:pPr>
       <w:r>
+        <w:rPr>
+          <w:noProof/>
+        </w:rPr>
         <w:drawing>
           <wp:inline distT="0" distB="0" distL="0" distR="0" wp14:anchorId="63E14869" wp14:editId="10A88523">
             <wp:extent cx="5943600" cy="2910840"/>
@@ -666,6 +684,9 @@
         <w:ind w:left="0" w:firstLine="0"/>
       </w:pPr>
       <w:r>
+        <w:rPr>
+          <w:noProof/>
+        </w:rPr>
         <w:lastRenderedPageBreak/>
         <w:drawing>
           <wp:inline distT="0" distB="0" distL="0" distR="0" wp14:anchorId="28B274CF" wp14:editId="20AC4489">
@@ -1041,6 +1062,9 @@
         <w:ind w:left="0" w:firstLine="0"/>
       </w:pPr>
       <w:r>
+        <w:rPr>
+          <w:noProof/>
+        </w:rPr>
         <w:lastRenderedPageBreak/>
         <w:drawing>
           <wp:inline distT="0" distB="0" distL="0" distR="0" wp14:anchorId="3ADDA9F8" wp14:editId="722C25D1">
@@ -1347,6 +1371,9 @@
         <w:ind w:left="0" w:firstLine="0"/>
       </w:pPr>
       <w:r>
+        <w:rPr>
+          <w:noProof/>
+        </w:rPr>
         <w:drawing>
           <wp:inline distT="0" distB="0" distL="0" distR="0" wp14:anchorId="792BA73B" wp14:editId="5EC0A057">
             <wp:extent cx="5943600" cy="2668270"/>
@@ -1406,6 +1433,9 @@
         <w:ind w:left="0" w:firstLine="0"/>
       </w:pPr>
       <w:r>
+        <w:rPr>
+          <w:noProof/>
+        </w:rPr>
         <w:lastRenderedPageBreak/>
         <w:drawing>
           <wp:inline distT="0" distB="0" distL="0" distR="0" wp14:anchorId="6CAA6144" wp14:editId="5F62691C">
@@ -1540,6 +1570,9 @@
         <w:ind w:left="0" w:firstLine="0"/>
       </w:pPr>
       <w:r>
+        <w:rPr>
+          <w:noProof/>
+        </w:rPr>
         <w:lastRenderedPageBreak/>
         <w:drawing>
           <wp:inline distT="0" distB="0" distL="0" distR="0" wp14:anchorId="39973E79" wp14:editId="2C6E928A">
@@ -1592,6 +1625,9 @@
         <w:ind w:left="0" w:firstLine="0"/>
       </w:pPr>
       <w:r>
+        <w:rPr>
+          <w:noProof/>
+        </w:rPr>
         <w:lastRenderedPageBreak/>
         <w:drawing>
           <wp:inline distT="0" distB="0" distL="0" distR="0" wp14:anchorId="24CA8F70" wp14:editId="60933817">
@@ -1652,6 +1688,9 @@
         <w:ind w:left="0" w:firstLine="0"/>
       </w:pPr>
       <w:r>
+        <w:rPr>
+          <w:noProof/>
+        </w:rPr>
         <w:lastRenderedPageBreak/>
         <w:drawing>
           <wp:inline distT="0" distB="0" distL="0" distR="0" wp14:anchorId="42E165F6" wp14:editId="5C11734B">
@@ -1872,6 +1911,9 @@
         <w:ind w:left="0" w:firstLine="0"/>
       </w:pPr>
       <w:r>
+        <w:rPr>
+          <w:noProof/>
+        </w:rPr>
         <w:drawing>
           <wp:inline distT="0" distB="0" distL="0" distR="0" wp14:anchorId="72986E08" wp14:editId="0BE60926">
             <wp:extent cx="5943600" cy="2859405"/>
@@ -1936,6 +1978,9 @@
         <w:ind w:left="0" w:firstLine="0"/>
       </w:pPr>
       <w:r>
+        <w:rPr>
+          <w:noProof/>
+        </w:rPr>
         <w:lastRenderedPageBreak/>
         <w:drawing>
           <wp:inline distT="0" distB="0" distL="0" distR="0" wp14:anchorId="2689C34A" wp14:editId="7E08AB36">
@@ -1996,6 +2041,9 @@
         <w:ind w:left="0" w:firstLine="0"/>
       </w:pPr>
       <w:r>
+        <w:rPr>
+          <w:noProof/>
+        </w:rPr>
         <w:drawing>
           <wp:inline distT="0" distB="0" distL="0" distR="0" wp14:anchorId="6ACE97A5" wp14:editId="129C7ED1">
             <wp:extent cx="3753374" cy="1371791"/>
@@ -2041,6 +2089,9 @@
         <w:ind w:left="0" w:firstLine="0"/>
       </w:pPr>
       <w:r>
+        <w:rPr>
+          <w:noProof/>
+        </w:rPr>
         <w:drawing>
           <wp:inline distT="0" distB="0" distL="0" distR="0" wp14:anchorId="27C9A802" wp14:editId="5AA3A105">
             <wp:extent cx="5943600" cy="3521075"/>
@@ -2231,6 +2282,9 @@
         <w:ind w:left="0" w:firstLine="0"/>
       </w:pPr>
       <w:r>
+        <w:rPr>
+          <w:noProof/>
+        </w:rPr>
         <w:lastRenderedPageBreak/>
         <w:drawing>
           <wp:inline distT="0" distB="0" distL="0" distR="0" wp14:anchorId="579C6197" wp14:editId="08F33EC1">
@@ -2291,6 +2345,9 @@
         <w:ind w:left="0" w:firstLine="0"/>
       </w:pPr>
       <w:r>
+        <w:rPr>
+          <w:noProof/>
+        </w:rPr>
         <w:drawing>
           <wp:inline distT="0" distB="0" distL="0" distR="0" wp14:anchorId="19139855" wp14:editId="1F4082A3">
             <wp:extent cx="5943600" cy="2065655"/>
@@ -2386,6 +2443,9 @@
         <w:ind w:left="0" w:firstLine="0"/>
       </w:pPr>
       <w:r>
+        <w:rPr>
+          <w:noProof/>
+        </w:rPr>
         <w:drawing>
           <wp:inline distT="0" distB="0" distL="0" distR="0" wp14:anchorId="4B4B5AD9" wp14:editId="6826F70A">
             <wp:extent cx="2768600" cy="2151877"/>
@@ -2454,6 +2514,9 @@
         <w:ind w:left="0" w:firstLine="0"/>
       </w:pPr>
       <w:r>
+        <w:rPr>
+          <w:noProof/>
+        </w:rPr>
         <w:drawing>
           <wp:inline distT="0" distB="0" distL="0" distR="0" wp14:anchorId="3594C476" wp14:editId="5F132C3E">
             <wp:extent cx="5943600" cy="3391535"/>
@@ -2513,6 +2576,9 @@
         <w:ind w:left="0" w:firstLine="0"/>
       </w:pPr>
       <w:r>
+        <w:rPr>
+          <w:noProof/>
+        </w:rPr>
         <w:lastRenderedPageBreak/>
         <w:drawing>
           <wp:inline distT="0" distB="0" distL="0" distR="0" wp14:anchorId="60520D8F" wp14:editId="7813055D">
@@ -2603,6 +2669,9 @@
         <w:ind w:left="0" w:firstLine="0"/>
       </w:pPr>
       <w:r>
+        <w:rPr>
+          <w:noProof/>
+        </w:rPr>
         <w:lastRenderedPageBreak/>
         <w:drawing>
           <wp:inline distT="0" distB="0" distL="0" distR="0" wp14:anchorId="0719612F" wp14:editId="4573F9D7">
@@ -2649,6 +2718,9 @@
         <w:ind w:left="0" w:firstLine="0"/>
       </w:pPr>
       <w:r>
+        <w:rPr>
+          <w:noProof/>
+        </w:rPr>
         <w:drawing>
           <wp:inline distT="0" distB="0" distL="0" distR="0" wp14:anchorId="61DE234A" wp14:editId="313C480A">
             <wp:extent cx="5943600" cy="1826260"/>
@@ -2700,6 +2772,9 @@
         <w:ind w:left="0" w:firstLine="0"/>
       </w:pPr>
       <w:r>
+        <w:rPr>
+          <w:noProof/>
+        </w:rPr>
         <w:drawing>
           <wp:inline distT="0" distB="0" distL="0" distR="0" wp14:anchorId="0DA2AE54" wp14:editId="350680BE">
             <wp:extent cx="5753903" cy="2143424"/>
@@ -2737,6 +2812,3755 @@
         </w:drawing>
       </w:r>
     </w:p>
+    <w:p>
+      <w:pPr>
+        <w:tabs>
+          <w:tab w:val="left" w:pos="4510"/>
+        </w:tabs>
+        <w:ind w:left="0" w:firstLine="0"/>
+      </w:pPr>
+    </w:p>
+    <w:p>
+      <w:pPr>
+        <w:tabs>
+          <w:tab w:val="left" w:pos="4510"/>
+        </w:tabs>
+        <w:ind w:left="0" w:firstLine="0"/>
+      </w:pPr>
+    </w:p>
+    <w:p>
+      <w:pPr>
+        <w:tabs>
+          <w:tab w:val="left" w:pos="4510"/>
+        </w:tabs>
+        <w:ind w:left="0" w:firstLine="0"/>
+      </w:pPr>
+    </w:p>
+    <w:p>
+      <w:pPr>
+        <w:tabs>
+          <w:tab w:val="left" w:pos="4510"/>
+        </w:tabs>
+        <w:ind w:left="0" w:firstLine="0"/>
+      </w:pPr>
+      <w:r>
+        <w:rPr>
+          <w:highlight w:val="yellow"/>
+        </w:rPr>
+        <w:t>XMLHttpRequest</w:t>
+      </w:r>
+    </w:p>
+    <w:p>
+      <w:pPr>
+        <w:tabs>
+          <w:tab w:val="left" w:pos="4510"/>
+        </w:tabs>
+        <w:ind w:left="0" w:firstLine="0"/>
+      </w:pPr>
+      <w:r>
+        <w:t>In Javascript it is like an HTTP client, It is used to make HTTP requests to the backend services</w:t>
+      </w:r>
+      <w:r>
+        <w:t>, this was the very first approach javascript used to make HTTP requests.</w:t>
+      </w:r>
+    </w:p>
+    <w:p>
+      <w:pPr>
+        <w:tabs>
+          <w:tab w:val="left" w:pos="4510"/>
+        </w:tabs>
+        <w:ind w:left="0" w:firstLine="0"/>
+      </w:pPr>
+      <w:r>
+        <w:t>XMLHttpRequest object provides some properties &amp; functions while making the request</w:t>
+      </w:r>
+    </w:p>
+    <w:tbl>
+      <w:tblPr>
+        <w:tblStyle w:val="TableGrid"/>
+        <w:tblW w:w="0" w:type="auto"/>
+        <w:tblLook w:val="04A0" w:firstRow="1" w:lastRow="0" w:firstColumn="1" w:lastColumn="0" w:noHBand="0" w:noVBand="1"/>
+      </w:tblPr>
+      <w:tblGrid>
+        <w:gridCol w:w="4675"/>
+        <w:gridCol w:w="4675"/>
+      </w:tblGrid>
+      <w:tr>
+        <w:tc>
+          <w:tcPr>
+            <w:tcW w:w="4675" w:type="dxa"/>
+          </w:tcPr>
+          <w:p>
+            <w:pPr>
+              <w:tabs>
+                <w:tab w:val="left" w:pos="4510"/>
+              </w:tabs>
+              <w:ind w:left="0" w:firstLine="0"/>
+              <w:rPr>
+                <w:highlight w:val="yellow"/>
+              </w:rPr>
+            </w:pPr>
+            <w:r>
+              <w:rPr>
+                <w:highlight w:val="yellow"/>
+              </w:rPr>
+              <w:t>Properties</w:t>
+            </w:r>
+          </w:p>
+        </w:tc>
+        <w:tc>
+          <w:tcPr>
+            <w:tcW w:w="4675" w:type="dxa"/>
+          </w:tcPr>
+          <w:p>
+            <w:pPr>
+              <w:tabs>
+                <w:tab w:val="left" w:pos="4510"/>
+              </w:tabs>
+              <w:ind w:left="0" w:firstLine="0"/>
+            </w:pPr>
+            <w:r>
+              <w:rPr>
+                <w:highlight w:val="yellow"/>
+              </w:rPr>
+              <w:t>Functions</w:t>
+            </w:r>
+          </w:p>
+        </w:tc>
+      </w:tr>
+      <w:tr>
+        <w:tc>
+          <w:tcPr>
+            <w:tcW w:w="4675" w:type="dxa"/>
+          </w:tcPr>
+          <w:p>
+            <w:pPr>
+              <w:tabs>
+                <w:tab w:val="left" w:pos="4510"/>
+              </w:tabs>
+              <w:ind w:left="0" w:firstLine="0"/>
+            </w:pPr>
+            <w:r>
+              <w:t>readyState</w:t>
+            </w:r>
+          </w:p>
+        </w:tc>
+        <w:tc>
+          <w:tcPr>
+            <w:tcW w:w="4675" w:type="dxa"/>
+          </w:tcPr>
+          <w:p>
+            <w:pPr>
+              <w:tabs>
+                <w:tab w:val="left" w:pos="4510"/>
+              </w:tabs>
+              <w:ind w:left="0" w:firstLine="0"/>
+            </w:pPr>
+            <w:r>
+              <w:t>open(…)</w:t>
+            </w:r>
+          </w:p>
+        </w:tc>
+      </w:tr>
+      <w:tr>
+        <w:tc>
+          <w:tcPr>
+            <w:tcW w:w="4675" w:type="dxa"/>
+          </w:tcPr>
+          <w:p>
+            <w:pPr>
+              <w:tabs>
+                <w:tab w:val="left" w:pos="4510"/>
+              </w:tabs>
+              <w:ind w:left="0" w:firstLine="0"/>
+            </w:pPr>
+            <w:r>
+              <w:t>onreadystatechange</w:t>
+            </w:r>
+          </w:p>
+        </w:tc>
+        <w:tc>
+          <w:tcPr>
+            <w:tcW w:w="4675" w:type="dxa"/>
+          </w:tcPr>
+          <w:p>
+            <w:pPr>
+              <w:tabs>
+                <w:tab w:val="left" w:pos="4510"/>
+              </w:tabs>
+              <w:ind w:left="0" w:firstLine="0"/>
+            </w:pPr>
+            <w:r>
+              <w:t>send()</w:t>
+            </w:r>
+          </w:p>
+        </w:tc>
+      </w:tr>
+      <w:tr>
+        <w:tc>
+          <w:tcPr>
+            <w:tcW w:w="4675" w:type="dxa"/>
+          </w:tcPr>
+          <w:p>
+            <w:pPr>
+              <w:tabs>
+                <w:tab w:val="left" w:pos="4510"/>
+              </w:tabs>
+              <w:ind w:left="0" w:firstLine="0"/>
+            </w:pPr>
+            <w:r>
+              <w:t>responseText</w:t>
+            </w:r>
+          </w:p>
+        </w:tc>
+        <w:tc>
+          <w:tcPr>
+            <w:tcW w:w="4675" w:type="dxa"/>
+          </w:tcPr>
+          <w:p>
+            <w:pPr>
+              <w:tabs>
+                <w:tab w:val="left" w:pos="4510"/>
+              </w:tabs>
+              <w:ind w:left="0" w:firstLine="0"/>
+            </w:pPr>
+          </w:p>
+        </w:tc>
+      </w:tr>
+    </w:tbl>
+    <w:p>
+      <w:pPr>
+        <w:tabs>
+          <w:tab w:val="left" w:pos="4510"/>
+        </w:tabs>
+        <w:ind w:left="0" w:firstLine="0"/>
+      </w:pPr>
+    </w:p>
+    <w:p>
+      <w:pPr>
+        <w:tabs>
+          <w:tab w:val="left" w:pos="4510"/>
+        </w:tabs>
+        <w:ind w:left="0" w:firstLine="0"/>
+      </w:pPr>
+      <w:r>
+        <w:drawing>
+          <wp:inline distT="0" distB="0" distL="0" distR="0" wp14:anchorId="51D2DC06" wp14:editId="15BE1B84">
+            <wp:extent cx="5943600" cy="3127375"/>
+            <wp:effectExtent l="0" t="0" r="0" b="0"/>
+            <wp:docPr id="152216768" name="Picture 1"/>
+            <wp:cNvGraphicFramePr>
+              <a:graphicFrameLocks xmlns:a="http://schemas.openxmlformats.org/drawingml/2006/main" noChangeAspect="1"/>
+            </wp:cNvGraphicFramePr>
+            <a:graphic xmlns:a="http://schemas.openxmlformats.org/drawingml/2006/main">
+              <a:graphicData uri="http://schemas.openxmlformats.org/drawingml/2006/picture">
+                <pic:pic xmlns:pic="http://schemas.openxmlformats.org/drawingml/2006/picture">
+                  <pic:nvPicPr>
+                    <pic:cNvPr id="152216768" name=""/>
+                    <pic:cNvPicPr/>
+                  </pic:nvPicPr>
+                  <pic:blipFill>
+                    <a:blip r:embed="rId30"/>
+                    <a:stretch>
+                      <a:fillRect/>
+                    </a:stretch>
+                  </pic:blipFill>
+                  <pic:spPr>
+                    <a:xfrm>
+                      <a:off x="0" y="0"/>
+                      <a:ext cx="5943600" cy="3127375"/>
+                    </a:xfrm>
+                    <a:prstGeom prst="rect">
+                      <a:avLst/>
+                    </a:prstGeom>
+                  </pic:spPr>
+                </pic:pic>
+              </a:graphicData>
+            </a:graphic>
+          </wp:inline>
+        </w:drawing>
+      </w:r>
+    </w:p>
+    <w:p>
+      <w:pPr>
+        <w:tabs>
+          <w:tab w:val="left" w:pos="4510"/>
+        </w:tabs>
+        <w:ind w:left="0" w:firstLine="0"/>
+      </w:pPr>
+      <w:r>
+        <w:lastRenderedPageBreak/>
+        <w:drawing>
+          <wp:inline distT="0" distB="0" distL="0" distR="0" wp14:anchorId="1513CB46" wp14:editId="703AB8B0">
+            <wp:extent cx="5943600" cy="3695700"/>
+            <wp:effectExtent l="0" t="0" r="0" b="0"/>
+            <wp:docPr id="137872189" name="Picture 1"/>
+            <wp:cNvGraphicFramePr>
+              <a:graphicFrameLocks xmlns:a="http://schemas.openxmlformats.org/drawingml/2006/main" noChangeAspect="1"/>
+            </wp:cNvGraphicFramePr>
+            <a:graphic xmlns:a="http://schemas.openxmlformats.org/drawingml/2006/main">
+              <a:graphicData uri="http://schemas.openxmlformats.org/drawingml/2006/picture">
+                <pic:pic xmlns:pic="http://schemas.openxmlformats.org/drawingml/2006/picture">
+                  <pic:nvPicPr>
+                    <pic:cNvPr id="137872189" name=""/>
+                    <pic:cNvPicPr/>
+                  </pic:nvPicPr>
+                  <pic:blipFill>
+                    <a:blip r:embed="rId31"/>
+                    <a:stretch>
+                      <a:fillRect/>
+                    </a:stretch>
+                  </pic:blipFill>
+                  <pic:spPr>
+                    <a:xfrm>
+                      <a:off x="0" y="0"/>
+                      <a:ext cx="5943600" cy="3695700"/>
+                    </a:xfrm>
+                    <a:prstGeom prst="rect">
+                      <a:avLst/>
+                    </a:prstGeom>
+                  </pic:spPr>
+                </pic:pic>
+              </a:graphicData>
+            </a:graphic>
+          </wp:inline>
+        </w:drawing>
+      </w:r>
+    </w:p>
+    <w:p>
+      <w:pPr>
+        <w:tabs>
+          <w:tab w:val="left" w:pos="4510"/>
+        </w:tabs>
+        <w:ind w:left="0" w:firstLine="0"/>
+      </w:pPr>
+      <w:r>
+        <w:rPr>
+          <w:highlight w:val="yellow"/>
+        </w:rPr>
+        <w:t>Output:</w:t>
+      </w:r>
+    </w:p>
+    <w:p>
+      <w:pPr>
+        <w:tabs>
+          <w:tab w:val="left" w:pos="4510"/>
+        </w:tabs>
+        <w:ind w:left="0" w:firstLine="0"/>
+      </w:pPr>
+      <w:r>
+        <w:drawing>
+          <wp:inline distT="0" distB="0" distL="0" distR="0" wp14:anchorId="003090FF" wp14:editId="2597A19D">
+            <wp:extent cx="5943600" cy="2439670"/>
+            <wp:effectExtent l="0" t="0" r="0" b="0"/>
+            <wp:docPr id="459292851" name="Picture 1"/>
+            <wp:cNvGraphicFramePr>
+              <a:graphicFrameLocks xmlns:a="http://schemas.openxmlformats.org/drawingml/2006/main" noChangeAspect="1"/>
+            </wp:cNvGraphicFramePr>
+            <a:graphic xmlns:a="http://schemas.openxmlformats.org/drawingml/2006/main">
+              <a:graphicData uri="http://schemas.openxmlformats.org/drawingml/2006/picture">
+                <pic:pic xmlns:pic="http://schemas.openxmlformats.org/drawingml/2006/picture">
+                  <pic:nvPicPr>
+                    <pic:cNvPr id="459292851" name=""/>
+                    <pic:cNvPicPr/>
+                  </pic:nvPicPr>
+                  <pic:blipFill>
+                    <a:blip r:embed="rId32"/>
+                    <a:stretch>
+                      <a:fillRect/>
+                    </a:stretch>
+                  </pic:blipFill>
+                  <pic:spPr>
+                    <a:xfrm>
+                      <a:off x="0" y="0"/>
+                      <a:ext cx="5943600" cy="2439670"/>
+                    </a:xfrm>
+                    <a:prstGeom prst="rect">
+                      <a:avLst/>
+                    </a:prstGeom>
+                  </pic:spPr>
+                </pic:pic>
+              </a:graphicData>
+            </a:graphic>
+          </wp:inline>
+        </w:drawing>
+      </w:r>
+    </w:p>
+    <w:p>
+      <w:pPr>
+        <w:tabs>
+          <w:tab w:val="left" w:pos="4510"/>
+        </w:tabs>
+        <w:ind w:left="0" w:firstLine="0"/>
+      </w:pPr>
+      <w:r>
+        <w:rPr>
+          <w:highlight w:val="yellow"/>
+        </w:rPr>
+        <w:t>ECMAScript new features i.e., ES6 or later version features</w:t>
+      </w:r>
+    </w:p>
+    <w:p>
+      <w:pPr>
+        <w:tabs>
+          <w:tab w:val="left" w:pos="4510"/>
+        </w:tabs>
+        <w:ind w:left="0" w:firstLine="0"/>
+      </w:pPr>
+      <w:r>
+        <w:t>ECMAScript is a standard for Javascript, Browser, Node.js and many Javascript environment, they specify the standards about the new features and those standards must be followed by Javascript, Browser, Node.js and many other JS environment</w:t>
+      </w:r>
+    </w:p>
+    <w:p>
+      <w:pPr>
+        <w:tabs>
+          <w:tab w:val="left" w:pos="4510"/>
+        </w:tabs>
+        <w:ind w:left="0" w:firstLine="0"/>
+      </w:pPr>
+      <w:r>
+        <w:lastRenderedPageBreak/>
+        <w:t xml:space="preserve"> </w:t>
+      </w:r>
+      <w:r>
+        <w:t>ECMAScript called as ES released lot of changes in the syntax to simplify the syntax, they are</w:t>
+      </w:r>
+    </w:p>
+    <w:p>
+      <w:pPr>
+        <w:pStyle w:val="ListParagraph"/>
+        <w:numPr>
+          <w:ilvl w:val="0"/>
+          <w:numId w:val="4"/>
+        </w:numPr>
+        <w:tabs>
+          <w:tab w:val="left" w:pos="4510"/>
+        </w:tabs>
+      </w:pPr>
+      <w:r>
+        <w:t>New keywords like let, const, class, super, extends</w:t>
+      </w:r>
+    </w:p>
+    <w:p>
+      <w:pPr>
+        <w:pStyle w:val="ListParagraph"/>
+        <w:numPr>
+          <w:ilvl w:val="0"/>
+          <w:numId w:val="4"/>
+        </w:numPr>
+        <w:tabs>
+          <w:tab w:val="left" w:pos="4510"/>
+        </w:tabs>
+      </w:pPr>
+      <w:r>
+        <w:t>Template Strings</w:t>
+      </w:r>
+    </w:p>
+    <w:p>
+      <w:pPr>
+        <w:pStyle w:val="ListParagraph"/>
+        <w:numPr>
+          <w:ilvl w:val="0"/>
+          <w:numId w:val="4"/>
+        </w:numPr>
+        <w:tabs>
+          <w:tab w:val="left" w:pos="4510"/>
+        </w:tabs>
+      </w:pPr>
+      <w:r>
+        <w:t>Arrow functions</w:t>
+      </w:r>
+    </w:p>
+    <w:p>
+      <w:pPr>
+        <w:pStyle w:val="ListParagraph"/>
+        <w:numPr>
+          <w:ilvl w:val="0"/>
+          <w:numId w:val="4"/>
+        </w:numPr>
+        <w:tabs>
+          <w:tab w:val="left" w:pos="4510"/>
+        </w:tabs>
+      </w:pPr>
+      <w:r>
+        <w:t>Rest &amp; Spread operators</w:t>
+      </w:r>
+    </w:p>
+    <w:p>
+      <w:pPr>
+        <w:pStyle w:val="ListParagraph"/>
+        <w:numPr>
+          <w:ilvl w:val="0"/>
+          <w:numId w:val="4"/>
+        </w:numPr>
+        <w:tabs>
+          <w:tab w:val="left" w:pos="4510"/>
+        </w:tabs>
+      </w:pPr>
+      <w:r>
+        <w:t>Array &amp; Object Destructuring</w:t>
+      </w:r>
+    </w:p>
+    <w:p>
+      <w:pPr>
+        <w:pStyle w:val="ListParagraph"/>
+        <w:numPr>
+          <w:ilvl w:val="0"/>
+          <w:numId w:val="4"/>
+        </w:numPr>
+        <w:tabs>
+          <w:tab w:val="left" w:pos="4510"/>
+        </w:tabs>
+      </w:pPr>
+      <w:r>
+        <w:t>Promises</w:t>
+      </w:r>
+    </w:p>
+    <w:p>
+      <w:pPr>
+        <w:pStyle w:val="ListParagraph"/>
+        <w:numPr>
+          <w:ilvl w:val="0"/>
+          <w:numId w:val="4"/>
+        </w:numPr>
+        <w:tabs>
+          <w:tab w:val="left" w:pos="4510"/>
+        </w:tabs>
+      </w:pPr>
+      <w:r>
+        <w:t>Async / Await</w:t>
+      </w:r>
+    </w:p>
+    <w:p>
+      <w:pPr>
+        <w:tabs>
+          <w:tab w:val="left" w:pos="4510"/>
+        </w:tabs>
+        <w:ind w:left="0" w:firstLine="0"/>
+      </w:pPr>
+    </w:p>
+    <w:p>
+      <w:pPr>
+        <w:tabs>
+          <w:tab w:val="left" w:pos="4510"/>
+        </w:tabs>
+        <w:ind w:left="0" w:firstLine="0"/>
+      </w:pPr>
+      <w:r>
+        <w:rPr>
+          <w:highlight w:val="yellow"/>
+        </w:rPr>
+        <w:t>Template String:</w:t>
+      </w:r>
+      <w:r>
+        <w:t xml:space="preserve"> It helps you to write the strings without breaking the string with + operator, whenever you want to add the javascript expressions in the string</w:t>
+      </w:r>
+    </w:p>
+    <w:p>
+      <w:pPr>
+        <w:tabs>
+          <w:tab w:val="left" w:pos="4510"/>
+        </w:tabs>
+        <w:ind w:left="0" w:firstLine="0"/>
+      </w:pPr>
+      <w:r>
+        <w:t>ex: “&lt;p&gt;Hello “+name+”, your age “+age+”&lt;/p&gt;”;</w:t>
+      </w:r>
+    </w:p>
+    <w:p>
+      <w:pPr>
+        <w:tabs>
+          <w:tab w:val="left" w:pos="4510"/>
+        </w:tabs>
+        <w:ind w:left="0" w:firstLine="0"/>
+      </w:pPr>
+      <w:r>
+        <w:t>With template string</w:t>
+      </w:r>
+    </w:p>
+    <w:p>
+      <w:pPr>
+        <w:tabs>
+          <w:tab w:val="left" w:pos="4510"/>
+        </w:tabs>
+        <w:ind w:left="0" w:firstLine="0"/>
+      </w:pPr>
+      <w:r>
+        <w:t>`&lt;p&gt;Hello ${name}, your age ${age}&lt;/p&gt;`</w:t>
+      </w:r>
+    </w:p>
+    <w:p>
+      <w:pPr>
+        <w:tabs>
+          <w:tab w:val="left" w:pos="4510"/>
+        </w:tabs>
+        <w:ind w:left="0" w:firstLine="0"/>
+      </w:pPr>
+      <w:r>
+        <w:drawing>
+          <wp:inline distT="0" distB="0" distL="0" distR="0" wp14:anchorId="6D82B8C3" wp14:editId="1C691171">
+            <wp:extent cx="5943600" cy="2812415"/>
+            <wp:effectExtent l="0" t="0" r="0" b="6985"/>
+            <wp:docPr id="1373516731" name="Picture 1"/>
+            <wp:cNvGraphicFramePr>
+              <a:graphicFrameLocks xmlns:a="http://schemas.openxmlformats.org/drawingml/2006/main" noChangeAspect="1"/>
+            </wp:cNvGraphicFramePr>
+            <a:graphic xmlns:a="http://schemas.openxmlformats.org/drawingml/2006/main">
+              <a:graphicData uri="http://schemas.openxmlformats.org/drawingml/2006/picture">
+                <pic:pic xmlns:pic="http://schemas.openxmlformats.org/drawingml/2006/picture">
+                  <pic:nvPicPr>
+                    <pic:cNvPr id="1373516731" name=""/>
+                    <pic:cNvPicPr/>
+                  </pic:nvPicPr>
+                  <pic:blipFill>
+                    <a:blip r:embed="rId33"/>
+                    <a:stretch>
+                      <a:fillRect/>
+                    </a:stretch>
+                  </pic:blipFill>
+                  <pic:spPr>
+                    <a:xfrm>
+                      <a:off x="0" y="0"/>
+                      <a:ext cx="5943600" cy="2812415"/>
+                    </a:xfrm>
+                    <a:prstGeom prst="rect">
+                      <a:avLst/>
+                    </a:prstGeom>
+                  </pic:spPr>
+                </pic:pic>
+              </a:graphicData>
+            </a:graphic>
+          </wp:inline>
+        </w:drawing>
+      </w:r>
+    </w:p>
+    <w:p>
+      <w:pPr>
+        <w:tabs>
+          <w:tab w:val="left" w:pos="4510"/>
+        </w:tabs>
+        <w:ind w:left="0" w:firstLine="0"/>
+      </w:pPr>
+    </w:p>
+    <w:p>
+      <w:pPr>
+        <w:tabs>
+          <w:tab w:val="left" w:pos="4510"/>
+        </w:tabs>
+        <w:ind w:left="0" w:firstLine="0"/>
+      </w:pPr>
+      <w:r>
+        <w:rPr>
+          <w:highlight w:val="yellow"/>
+        </w:rPr>
+        <w:lastRenderedPageBreak/>
+        <w:t>let &amp; const keywords</w:t>
+      </w:r>
+    </w:p>
+    <w:p>
+      <w:pPr>
+        <w:tabs>
+          <w:tab w:val="left" w:pos="4510"/>
+        </w:tabs>
+        <w:ind w:left="0" w:firstLine="0"/>
+      </w:pPr>
+      <w:r>
+        <w:t>These two are block scoped variables, we must avoid using the var keyword because they are not block scoped</w:t>
+      </w:r>
+    </w:p>
+    <w:p>
+      <w:pPr>
+        <w:tabs>
+          <w:tab w:val="left" w:pos="4510"/>
+        </w:tabs>
+        <w:ind w:left="0" w:firstLine="0"/>
+      </w:pPr>
+      <w:r>
+        <w:t xml:space="preserve">i.e., </w:t>
+      </w:r>
+      <w:r>
+        <w:br/>
+        <w:t xml:space="preserve">if(…) { </w:t>
+      </w:r>
+      <w:r>
+        <w:br/>
+        <w:t xml:space="preserve">  var x = 20;  let y = 30; const z = 50;</w:t>
+      </w:r>
+      <w:r>
+        <w:br/>
+        <w:t>}</w:t>
+      </w:r>
+      <w:r>
+        <w:br/>
+        <w:t>print x; // it prints 20</w:t>
+      </w:r>
+      <w:r>
+        <w:br/>
+        <w:t>print y; // it doesn’t work</w:t>
+      </w:r>
+    </w:p>
+    <w:p>
+      <w:pPr>
+        <w:tabs>
+          <w:tab w:val="left" w:pos="4510"/>
+        </w:tabs>
+        <w:ind w:left="0" w:firstLine="0"/>
+      </w:pPr>
+      <w:r>
+        <w:t>let variables can be modified, however const variables can’t be modified</w:t>
+      </w:r>
+    </w:p>
+    <w:p>
+      <w:pPr>
+        <w:tabs>
+          <w:tab w:val="left" w:pos="4510"/>
+        </w:tabs>
+        <w:ind w:left="0" w:firstLine="0"/>
+      </w:pPr>
+      <w:r>
+        <w:drawing>
+          <wp:inline distT="0" distB="0" distL="0" distR="0" wp14:anchorId="4AA00882" wp14:editId="26794A96">
+            <wp:extent cx="5943600" cy="2582545"/>
+            <wp:effectExtent l="0" t="0" r="0" b="8255"/>
+            <wp:docPr id="932509983" name="Picture 1"/>
+            <wp:cNvGraphicFramePr>
+              <a:graphicFrameLocks xmlns:a="http://schemas.openxmlformats.org/drawingml/2006/main" noChangeAspect="1"/>
+            </wp:cNvGraphicFramePr>
+            <a:graphic xmlns:a="http://schemas.openxmlformats.org/drawingml/2006/main">
+              <a:graphicData uri="http://schemas.openxmlformats.org/drawingml/2006/picture">
+                <pic:pic xmlns:pic="http://schemas.openxmlformats.org/drawingml/2006/picture">
+                  <pic:nvPicPr>
+                    <pic:cNvPr id="932509983" name=""/>
+                    <pic:cNvPicPr/>
+                  </pic:nvPicPr>
+                  <pic:blipFill>
+                    <a:blip r:embed="rId34"/>
+                    <a:stretch>
+                      <a:fillRect/>
+                    </a:stretch>
+                  </pic:blipFill>
+                  <pic:spPr>
+                    <a:xfrm>
+                      <a:off x="0" y="0"/>
+                      <a:ext cx="5943600" cy="2582545"/>
+                    </a:xfrm>
+                    <a:prstGeom prst="rect">
+                      <a:avLst/>
+                    </a:prstGeom>
+                  </pic:spPr>
+                </pic:pic>
+              </a:graphicData>
+            </a:graphic>
+          </wp:inline>
+        </w:drawing>
+      </w:r>
+    </w:p>
+    <w:p>
+      <w:pPr>
+        <w:tabs>
+          <w:tab w:val="left" w:pos="4510"/>
+        </w:tabs>
+        <w:ind w:left="0" w:firstLine="0"/>
+      </w:pPr>
+      <w:r>
+        <w:rPr>
+          <w:highlight w:val="yellow"/>
+        </w:rPr>
+        <w:t>Output:</w:t>
+      </w:r>
+    </w:p>
+    <w:p>
+      <w:pPr>
+        <w:tabs>
+          <w:tab w:val="left" w:pos="4510"/>
+        </w:tabs>
+        <w:ind w:left="0" w:firstLine="0"/>
+      </w:pPr>
+      <w:r>
+        <w:lastRenderedPageBreak/>
+        <w:drawing>
+          <wp:inline distT="0" distB="0" distL="0" distR="0" wp14:anchorId="5D039E6B" wp14:editId="6EE14CE7">
+            <wp:extent cx="4610743" cy="3077004"/>
+            <wp:effectExtent l="0" t="0" r="0" b="9525"/>
+            <wp:docPr id="522052651" name="Picture 1"/>
+            <wp:cNvGraphicFramePr>
+              <a:graphicFrameLocks xmlns:a="http://schemas.openxmlformats.org/drawingml/2006/main" noChangeAspect="1"/>
+            </wp:cNvGraphicFramePr>
+            <a:graphic xmlns:a="http://schemas.openxmlformats.org/drawingml/2006/main">
+              <a:graphicData uri="http://schemas.openxmlformats.org/drawingml/2006/picture">
+                <pic:pic xmlns:pic="http://schemas.openxmlformats.org/drawingml/2006/picture">
+                  <pic:nvPicPr>
+                    <pic:cNvPr id="522052651" name=""/>
+                    <pic:cNvPicPr/>
+                  </pic:nvPicPr>
+                  <pic:blipFill>
+                    <a:blip r:embed="rId35"/>
+                    <a:stretch>
+                      <a:fillRect/>
+                    </a:stretch>
+                  </pic:blipFill>
+                  <pic:spPr>
+                    <a:xfrm>
+                      <a:off x="0" y="0"/>
+                      <a:ext cx="4610743" cy="3077004"/>
+                    </a:xfrm>
+                    <a:prstGeom prst="rect">
+                      <a:avLst/>
+                    </a:prstGeom>
+                  </pic:spPr>
+                </pic:pic>
+              </a:graphicData>
+            </a:graphic>
+          </wp:inline>
+        </w:drawing>
+      </w:r>
+    </w:p>
+    <w:p>
+      <w:pPr>
+        <w:tabs>
+          <w:tab w:val="left" w:pos="4510"/>
+        </w:tabs>
+        <w:ind w:left="0" w:firstLine="0"/>
+      </w:pPr>
+      <w:r>
+        <w:rPr>
+          <w:highlight w:val="yellow"/>
+        </w:rPr>
+        <w:t>New methods are added to the Javascript array</w:t>
+      </w:r>
+      <w:r>
+        <w:t xml:space="preserve"> </w:t>
+      </w:r>
+    </w:p>
+    <w:p>
+      <w:pPr>
+        <w:pStyle w:val="ListParagraph"/>
+        <w:numPr>
+          <w:ilvl w:val="0"/>
+          <w:numId w:val="8"/>
+        </w:numPr>
+        <w:tabs>
+          <w:tab w:val="left" w:pos="4510"/>
+        </w:tabs>
+      </w:pPr>
+      <w:r>
+        <w:t>forEach</w:t>
+      </w:r>
+      <w:r>
+        <w:t>: It is for iterating the array</w:t>
+      </w:r>
+    </w:p>
+    <w:p>
+      <w:pPr>
+        <w:pStyle w:val="ListParagraph"/>
+        <w:numPr>
+          <w:ilvl w:val="0"/>
+          <w:numId w:val="8"/>
+        </w:numPr>
+        <w:tabs>
+          <w:tab w:val="left" w:pos="4510"/>
+        </w:tabs>
+      </w:pPr>
+      <w:r>
+        <w:t>map</w:t>
+      </w:r>
+      <w:r>
+        <w:t>: It is to transform each element into another form, it creates a new array</w:t>
+      </w:r>
+    </w:p>
+    <w:p>
+      <w:pPr>
+        <w:pStyle w:val="ListParagraph"/>
+        <w:numPr>
+          <w:ilvl w:val="0"/>
+          <w:numId w:val="8"/>
+        </w:numPr>
+        <w:tabs>
+          <w:tab w:val="left" w:pos="4510"/>
+        </w:tabs>
+      </w:pPr>
+      <w:r>
+        <w:t>sort: it is used to sort, but takes comparable as a parameter</w:t>
+      </w:r>
+    </w:p>
+    <w:p>
+      <w:pPr>
+        <w:tabs>
+          <w:tab w:val="left" w:pos="4510"/>
+        </w:tabs>
+        <w:ind w:left="0" w:firstLine="0"/>
+      </w:pPr>
+      <w:r>
+        <w:t>These do an internal iteration and takes a callback as an argument which is invoked on each iteration by passing iterated value &amp; their index</w:t>
+      </w:r>
+    </w:p>
+    <w:p>
+      <w:pPr>
+        <w:tabs>
+          <w:tab w:val="left" w:pos="4510"/>
+        </w:tabs>
+        <w:ind w:left="0" w:firstLine="0"/>
+      </w:pPr>
+      <w:r>
+        <w:t>let items = [2, 3, 1, 4, 5];</w:t>
+      </w:r>
+    </w:p>
+    <w:p>
+      <w:pPr>
+        <w:tabs>
+          <w:tab w:val="left" w:pos="4510"/>
+        </w:tabs>
+        <w:ind w:left="0" w:firstLine="0"/>
+      </w:pPr>
+      <w:r>
+        <w:t>items.forEach( function(v, i) { } );</w:t>
+      </w:r>
+      <w:r>
+        <w:br/>
+        <w:t>let newItems = items.map(function(v, i){ return value; } );</w:t>
+      </w:r>
+    </w:p>
+    <w:p>
+      <w:pPr>
+        <w:tabs>
+          <w:tab w:val="left" w:pos="4510"/>
+        </w:tabs>
+        <w:ind w:left="0" w:firstLine="0"/>
+      </w:pPr>
+      <w:r>
+        <w:lastRenderedPageBreak/>
+        <w:drawing>
+          <wp:inline distT="0" distB="0" distL="0" distR="0" wp14:anchorId="6B67938E" wp14:editId="1737FD79">
+            <wp:extent cx="5943600" cy="3053715"/>
+            <wp:effectExtent l="0" t="0" r="0" b="0"/>
+            <wp:docPr id="952285621" name="Picture 1"/>
+            <wp:cNvGraphicFramePr>
+              <a:graphicFrameLocks xmlns:a="http://schemas.openxmlformats.org/drawingml/2006/main" noChangeAspect="1"/>
+            </wp:cNvGraphicFramePr>
+            <a:graphic xmlns:a="http://schemas.openxmlformats.org/drawingml/2006/main">
+              <a:graphicData uri="http://schemas.openxmlformats.org/drawingml/2006/picture">
+                <pic:pic xmlns:pic="http://schemas.openxmlformats.org/drawingml/2006/picture">
+                  <pic:nvPicPr>
+                    <pic:cNvPr id="952285621" name=""/>
+                    <pic:cNvPicPr/>
+                  </pic:nvPicPr>
+                  <pic:blipFill>
+                    <a:blip r:embed="rId36"/>
+                    <a:stretch>
+                      <a:fillRect/>
+                    </a:stretch>
+                  </pic:blipFill>
+                  <pic:spPr>
+                    <a:xfrm>
+                      <a:off x="0" y="0"/>
+                      <a:ext cx="5943600" cy="3053715"/>
+                    </a:xfrm>
+                    <a:prstGeom prst="rect">
+                      <a:avLst/>
+                    </a:prstGeom>
+                  </pic:spPr>
+                </pic:pic>
+              </a:graphicData>
+            </a:graphic>
+          </wp:inline>
+        </w:drawing>
+      </w:r>
+    </w:p>
+    <w:p>
+      <w:pPr>
+        <w:tabs>
+          <w:tab w:val="left" w:pos="4510"/>
+        </w:tabs>
+        <w:ind w:left="0" w:firstLine="0"/>
+      </w:pPr>
+      <w:r>
+        <w:rPr>
+          <w:highlight w:val="yellow"/>
+        </w:rPr>
+        <w:t>Output</w:t>
+      </w:r>
+      <w:r>
+        <w:rPr>
+          <w:highlight w:val="yellow"/>
+        </w:rPr>
+        <w:t>:</w:t>
+      </w:r>
+    </w:p>
+    <w:p>
+      <w:pPr>
+        <w:tabs>
+          <w:tab w:val="left" w:pos="4510"/>
+        </w:tabs>
+        <w:ind w:left="0" w:firstLine="0"/>
+      </w:pPr>
+      <w:r>
+        <w:drawing>
+          <wp:inline distT="0" distB="0" distL="0" distR="0" wp14:anchorId="4358BED7" wp14:editId="79975DE8">
+            <wp:extent cx="5943600" cy="2837180"/>
+            <wp:effectExtent l="0" t="0" r="0" b="1270"/>
+            <wp:docPr id="2025170991" name="Picture 1"/>
+            <wp:cNvGraphicFramePr>
+              <a:graphicFrameLocks xmlns:a="http://schemas.openxmlformats.org/drawingml/2006/main" noChangeAspect="1"/>
+            </wp:cNvGraphicFramePr>
+            <a:graphic xmlns:a="http://schemas.openxmlformats.org/drawingml/2006/main">
+              <a:graphicData uri="http://schemas.openxmlformats.org/drawingml/2006/picture">
+                <pic:pic xmlns:pic="http://schemas.openxmlformats.org/drawingml/2006/picture">
+                  <pic:nvPicPr>
+                    <pic:cNvPr id="2025170991" name=""/>
+                    <pic:cNvPicPr/>
+                  </pic:nvPicPr>
+                  <pic:blipFill>
+                    <a:blip r:embed="rId37"/>
+                    <a:stretch>
+                      <a:fillRect/>
+                    </a:stretch>
+                  </pic:blipFill>
+                  <pic:spPr>
+                    <a:xfrm>
+                      <a:off x="0" y="0"/>
+                      <a:ext cx="5943600" cy="2837180"/>
+                    </a:xfrm>
+                    <a:prstGeom prst="rect">
+                      <a:avLst/>
+                    </a:prstGeom>
+                  </pic:spPr>
+                </pic:pic>
+              </a:graphicData>
+            </a:graphic>
+          </wp:inline>
+        </w:drawing>
+      </w:r>
+    </w:p>
+    <w:p>
+      <w:pPr>
+        <w:tabs>
+          <w:tab w:val="left" w:pos="4510"/>
+        </w:tabs>
+        <w:ind w:left="0" w:firstLine="0"/>
+      </w:pPr>
+      <w:r>
+        <w:lastRenderedPageBreak/>
+        <w:drawing>
+          <wp:inline distT="0" distB="0" distL="0" distR="0" wp14:anchorId="65EA1A97" wp14:editId="610B0BCA">
+            <wp:extent cx="5087060" cy="7563906"/>
+            <wp:effectExtent l="0" t="0" r="0" b="0"/>
+            <wp:docPr id="1553814591" name="Picture 1"/>
+            <wp:cNvGraphicFramePr>
+              <a:graphicFrameLocks xmlns:a="http://schemas.openxmlformats.org/drawingml/2006/main" noChangeAspect="1"/>
+            </wp:cNvGraphicFramePr>
+            <a:graphic xmlns:a="http://schemas.openxmlformats.org/drawingml/2006/main">
+              <a:graphicData uri="http://schemas.openxmlformats.org/drawingml/2006/picture">
+                <pic:pic xmlns:pic="http://schemas.openxmlformats.org/drawingml/2006/picture">
+                  <pic:nvPicPr>
+                    <pic:cNvPr id="1553814591" name=""/>
+                    <pic:cNvPicPr/>
+                  </pic:nvPicPr>
+                  <pic:blipFill>
+                    <a:blip r:embed="rId38"/>
+                    <a:stretch>
+                      <a:fillRect/>
+                    </a:stretch>
+                  </pic:blipFill>
+                  <pic:spPr>
+                    <a:xfrm>
+                      <a:off x="0" y="0"/>
+                      <a:ext cx="5087060" cy="7563906"/>
+                    </a:xfrm>
+                    <a:prstGeom prst="rect">
+                      <a:avLst/>
+                    </a:prstGeom>
+                  </pic:spPr>
+                </pic:pic>
+              </a:graphicData>
+            </a:graphic>
+          </wp:inline>
+        </w:drawing>
+      </w:r>
+    </w:p>
+    <w:p>
+      <w:pPr>
+        <w:tabs>
+          <w:tab w:val="left" w:pos="4510"/>
+        </w:tabs>
+        <w:ind w:left="0" w:firstLine="0"/>
+      </w:pPr>
+      <w:r>
+        <w:rPr>
+          <w:highlight w:val="yellow"/>
+        </w:rPr>
+        <w:t>Arrow function:</w:t>
+      </w:r>
+      <w:r>
+        <w:t xml:space="preserve"> It is a new syntax that simplifies writing the callbacks, where you don’t have to use function keyword &amp; return keyword (if callback has only one line statement)</w:t>
+      </w:r>
+    </w:p>
+    <w:tbl>
+      <w:tblPr>
+        <w:tblStyle w:val="TableGrid"/>
+        <w:tblW w:w="0" w:type="auto"/>
+        <w:tblLook w:val="04A0" w:firstRow="1" w:lastRow="0" w:firstColumn="1" w:lastColumn="0" w:noHBand="0" w:noVBand="1"/>
+      </w:tblPr>
+      <w:tblGrid>
+        <w:gridCol w:w="4675"/>
+        <w:gridCol w:w="4675"/>
+      </w:tblGrid>
+      <w:tr>
+        <w:tc>
+          <w:tcPr>
+            <w:tcW w:w="4675" w:type="dxa"/>
+          </w:tcPr>
+          <w:p>
+            <w:pPr>
+              <w:tabs>
+                <w:tab w:val="left" w:pos="4510"/>
+              </w:tabs>
+              <w:ind w:left="0" w:firstLine="0"/>
+              <w:rPr>
+                <w:highlight w:val="yellow"/>
+              </w:rPr>
+            </w:pPr>
+            <w:r>
+              <w:rPr>
+                <w:highlight w:val="yellow"/>
+              </w:rPr>
+              <w:lastRenderedPageBreak/>
+              <w:t>Callback</w:t>
+            </w:r>
+          </w:p>
+        </w:tc>
+        <w:tc>
+          <w:tcPr>
+            <w:tcW w:w="4675" w:type="dxa"/>
+          </w:tcPr>
+          <w:p>
+            <w:pPr>
+              <w:tabs>
+                <w:tab w:val="left" w:pos="4510"/>
+              </w:tabs>
+              <w:ind w:left="0" w:firstLine="0"/>
+            </w:pPr>
+            <w:r>
+              <w:rPr>
+                <w:highlight w:val="yellow"/>
+              </w:rPr>
+              <w:t>Arrow</w:t>
+            </w:r>
+          </w:p>
+        </w:tc>
+      </w:tr>
+      <w:tr>
+        <w:tc>
+          <w:tcPr>
+            <w:tcW w:w="4675" w:type="dxa"/>
+          </w:tcPr>
+          <w:p>
+            <w:pPr>
+              <w:tabs>
+                <w:tab w:val="left" w:pos="4510"/>
+              </w:tabs>
+              <w:ind w:left="0" w:firstLine="0"/>
+            </w:pPr>
+            <w:r>
+              <w:t>function(a, b) { console.log(a + b) }</w:t>
+            </w:r>
+          </w:p>
+        </w:tc>
+        <w:tc>
+          <w:tcPr>
+            <w:tcW w:w="4675" w:type="dxa"/>
+          </w:tcPr>
+          <w:p>
+            <w:pPr>
+              <w:tabs>
+                <w:tab w:val="left" w:pos="4510"/>
+              </w:tabs>
+              <w:ind w:left="0" w:firstLine="0"/>
+            </w:pPr>
+            <w:r>
+              <w:t>(a, b) =&gt; console.log(a + b);</w:t>
+            </w:r>
+          </w:p>
+          <w:p>
+            <w:pPr>
+              <w:tabs>
+                <w:tab w:val="left" w:pos="4510"/>
+              </w:tabs>
+              <w:ind w:left="0" w:firstLine="0"/>
+            </w:pPr>
+            <w:r>
+              <w:t>or</w:t>
+            </w:r>
+          </w:p>
+          <w:p>
+            <w:pPr>
+              <w:tabs>
+                <w:tab w:val="left" w:pos="4510"/>
+              </w:tabs>
+              <w:ind w:left="0" w:firstLine="0"/>
+            </w:pPr>
+            <w:r>
+              <w:t>(a, b) =&gt; { console.log(a + b) }</w:t>
+            </w:r>
+          </w:p>
+        </w:tc>
+      </w:tr>
+      <w:tr>
+        <w:tc>
+          <w:tcPr>
+            <w:tcW w:w="4675" w:type="dxa"/>
+          </w:tcPr>
+          <w:p>
+            <w:pPr>
+              <w:tabs>
+                <w:tab w:val="left" w:pos="4510"/>
+              </w:tabs>
+              <w:ind w:left="0" w:firstLine="0"/>
+            </w:pPr>
+            <w:r>
+              <w:t>function(a, b) { return a + b; }</w:t>
+            </w:r>
+          </w:p>
+        </w:tc>
+        <w:tc>
+          <w:tcPr>
+            <w:tcW w:w="4675" w:type="dxa"/>
+          </w:tcPr>
+          <w:p>
+            <w:pPr>
+              <w:tabs>
+                <w:tab w:val="left" w:pos="4510"/>
+              </w:tabs>
+              <w:ind w:left="0" w:firstLine="0"/>
+            </w:pPr>
+            <w:r>
+              <w:t xml:space="preserve">(a, b) =&gt; a + b; </w:t>
+            </w:r>
+          </w:p>
+          <w:p>
+            <w:pPr>
+              <w:tabs>
+                <w:tab w:val="left" w:pos="4510"/>
+              </w:tabs>
+              <w:ind w:left="0" w:firstLine="0"/>
+            </w:pPr>
+            <w:r>
+              <w:t>or</w:t>
+            </w:r>
+          </w:p>
+          <w:p>
+            <w:pPr>
+              <w:tabs>
+                <w:tab w:val="left" w:pos="4510"/>
+              </w:tabs>
+              <w:ind w:left="0" w:firstLine="0"/>
+            </w:pPr>
+            <w:r>
+              <w:t>(a, b) =&gt; { return a + b }</w:t>
+            </w:r>
+          </w:p>
+        </w:tc>
+      </w:tr>
+      <w:tr>
+        <w:tc>
+          <w:tcPr>
+            <w:tcW w:w="4675" w:type="dxa"/>
+          </w:tcPr>
+          <w:p>
+            <w:pPr>
+              <w:tabs>
+                <w:tab w:val="left" w:pos="4510"/>
+              </w:tabs>
+              <w:ind w:left="0" w:firstLine="0"/>
+            </w:pPr>
+            <w:r>
+              <w:t>function(a) { return a * 10; }</w:t>
+            </w:r>
+          </w:p>
+        </w:tc>
+        <w:tc>
+          <w:tcPr>
+            <w:tcW w:w="4675" w:type="dxa"/>
+          </w:tcPr>
+          <w:p>
+            <w:pPr>
+              <w:tabs>
+                <w:tab w:val="left" w:pos="4510"/>
+              </w:tabs>
+              <w:ind w:left="0" w:firstLine="0"/>
+            </w:pPr>
+            <w:r>
+              <w:t>a =&gt; a * 10; // no need of (a)=&gt; when its single argument</w:t>
+            </w:r>
+          </w:p>
+        </w:tc>
+      </w:tr>
+      <w:tr>
+        <w:tc>
+          <w:tcPr>
+            <w:tcW w:w="4675" w:type="dxa"/>
+          </w:tcPr>
+          <w:p>
+            <w:pPr>
+              <w:tabs>
+                <w:tab w:val="left" w:pos="4510"/>
+              </w:tabs>
+              <w:ind w:left="0" w:firstLine="0"/>
+            </w:pPr>
+            <w:r>
+              <w:t>map(function(x, y) {</w:t>
+            </w:r>
+            <w:r>
+              <w:br/>
+              <w:t xml:space="preserve">  return x * 0.9</w:t>
+            </w:r>
+            <w:r>
+              <w:br/>
+              <w:t>});</w:t>
+            </w:r>
+          </w:p>
+        </w:tc>
+        <w:tc>
+          <w:tcPr>
+            <w:tcW w:w="4675" w:type="dxa"/>
+          </w:tcPr>
+          <w:p>
+            <w:pPr>
+              <w:tabs>
+                <w:tab w:val="left" w:pos="4510"/>
+              </w:tabs>
+              <w:ind w:left="0" w:firstLine="0"/>
+            </w:pPr>
+            <w:r>
+              <w:t>map((x, y) =&gt; x * 0.9);</w:t>
+            </w:r>
+          </w:p>
+        </w:tc>
+      </w:tr>
+      <w:tr>
+        <w:tc>
+          <w:tcPr>
+            <w:tcW w:w="4675" w:type="dxa"/>
+          </w:tcPr>
+          <w:p>
+            <w:pPr>
+              <w:tabs>
+                <w:tab w:val="left" w:pos="4510"/>
+              </w:tabs>
+              <w:ind w:left="0" w:firstLine="0"/>
+            </w:pPr>
+            <w:r>
+              <w:t>sort(function(x, y) {</w:t>
+            </w:r>
+            <w:r>
+              <w:br/>
+              <w:t xml:space="preserve">  return x – y;</w:t>
+            </w:r>
+            <w:r>
+              <w:br/>
+              <w:t>});</w:t>
+            </w:r>
+          </w:p>
+        </w:tc>
+        <w:tc>
+          <w:tcPr>
+            <w:tcW w:w="4675" w:type="dxa"/>
+          </w:tcPr>
+          <w:p>
+            <w:pPr>
+              <w:tabs>
+                <w:tab w:val="left" w:pos="4510"/>
+              </w:tabs>
+              <w:ind w:left="0" w:firstLine="0"/>
+            </w:pPr>
+            <w:r>
+              <w:t>sort((x, y) =&gt; x – y );</w:t>
+            </w:r>
+          </w:p>
+        </w:tc>
+      </w:tr>
+    </w:tbl>
+    <w:p>
+      <w:pPr>
+        <w:tabs>
+          <w:tab w:val="left" w:pos="4510"/>
+        </w:tabs>
+        <w:ind w:left="0" w:firstLine="0"/>
+      </w:pPr>
+    </w:p>
+    <w:p>
+      <w:pPr>
+        <w:tabs>
+          <w:tab w:val="left" w:pos="4510"/>
+        </w:tabs>
+        <w:ind w:left="0" w:firstLine="0"/>
+      </w:pPr>
+      <w:r>
+        <w:drawing>
+          <wp:inline distT="0" distB="0" distL="0" distR="0" wp14:anchorId="282E74D3" wp14:editId="5AF506E2">
+            <wp:extent cx="5943600" cy="3576955"/>
+            <wp:effectExtent l="0" t="0" r="0" b="4445"/>
+            <wp:docPr id="1101050535" name="Picture 1"/>
+            <wp:cNvGraphicFramePr>
+              <a:graphicFrameLocks xmlns:a="http://schemas.openxmlformats.org/drawingml/2006/main" noChangeAspect="1"/>
+            </wp:cNvGraphicFramePr>
+            <a:graphic xmlns:a="http://schemas.openxmlformats.org/drawingml/2006/main">
+              <a:graphicData uri="http://schemas.openxmlformats.org/drawingml/2006/picture">
+                <pic:pic xmlns:pic="http://schemas.openxmlformats.org/drawingml/2006/picture">
+                  <pic:nvPicPr>
+                    <pic:cNvPr id="1101050535" name=""/>
+                    <pic:cNvPicPr/>
+                  </pic:nvPicPr>
+                  <pic:blipFill>
+                    <a:blip r:embed="rId39"/>
+                    <a:stretch>
+                      <a:fillRect/>
+                    </a:stretch>
+                  </pic:blipFill>
+                  <pic:spPr>
+                    <a:xfrm>
+                      <a:off x="0" y="0"/>
+                      <a:ext cx="5943600" cy="3576955"/>
+                    </a:xfrm>
+                    <a:prstGeom prst="rect">
+                      <a:avLst/>
+                    </a:prstGeom>
+                  </pic:spPr>
+                </pic:pic>
+              </a:graphicData>
+            </a:graphic>
+          </wp:inline>
+        </w:drawing>
+      </w:r>
+    </w:p>
+    <w:p>
+      <w:pPr>
+        <w:tabs>
+          <w:tab w:val="left" w:pos="4510"/>
+        </w:tabs>
+        <w:ind w:left="0" w:firstLine="0"/>
+      </w:pPr>
+      <w:r>
+        <w:rPr>
+          <w:highlight w:val="yellow"/>
+        </w:rPr>
+        <w:t>Valid and Invalid arrow functions</w:t>
+      </w:r>
+    </w:p>
+    <w:p>
+      <w:pPr>
+        <w:tabs>
+          <w:tab w:val="left" w:pos="4510"/>
+        </w:tabs>
+        <w:ind w:left="0" w:firstLine="0"/>
+      </w:pPr>
+      <w:r>
+        <w:t>(x, y) =&gt; x + y; // valid</w:t>
+      </w:r>
+    </w:p>
+    <w:p>
+      <w:pPr>
+        <w:tabs>
+          <w:tab w:val="left" w:pos="4510"/>
+        </w:tabs>
+        <w:ind w:left="0" w:firstLine="0"/>
+      </w:pPr>
+      <w:r>
+        <w:t>(x, y) =&gt; return (x + y); // invalid</w:t>
+      </w:r>
+    </w:p>
+    <w:p>
+      <w:pPr>
+        <w:tabs>
+          <w:tab w:val="left" w:pos="4510"/>
+        </w:tabs>
+        <w:ind w:left="0" w:firstLine="0"/>
+      </w:pPr>
+      <w:r>
+        <w:t>(x, y) =&gt; { x + y } ; // invalid, now return is must, as the statement is an expression</w:t>
+      </w:r>
+    </w:p>
+    <w:p>
+      <w:pPr>
+        <w:tabs>
+          <w:tab w:val="left" w:pos="4510"/>
+        </w:tabs>
+        <w:ind w:left="0" w:firstLine="0"/>
+      </w:pPr>
+      <w:r>
+        <w:lastRenderedPageBreak/>
+        <w:t>(x, y) =&gt; { console.log(x + y) } // valid, it has a statement</w:t>
+      </w:r>
+    </w:p>
+    <w:p>
+      <w:pPr>
+        <w:tabs>
+          <w:tab w:val="left" w:pos="4510"/>
+        </w:tabs>
+        <w:ind w:left="0" w:firstLine="0"/>
+      </w:pPr>
+      <w:r>
+        <w:t>(x, y) =&gt; { return (x + y) } // valid</w:t>
+      </w:r>
+    </w:p>
+    <w:p>
+      <w:pPr>
+        <w:tabs>
+          <w:tab w:val="left" w:pos="4510"/>
+        </w:tabs>
+        <w:ind w:left="0" w:firstLine="0"/>
+      </w:pPr>
+      <w:r>
+        <w:t>let items2 = [1, 2, 3, 4, 5, 6, 7, 8];</w:t>
+      </w:r>
+    </w:p>
+    <w:p>
+      <w:pPr>
+        <w:tabs>
+          <w:tab w:val="left" w:pos="4510"/>
+        </w:tabs>
+        <w:ind w:left="0" w:firstLine="0"/>
+      </w:pPr>
+      <w:r>
+        <w:t>let filteredItems = items2.filter(function(x) { return (x % 2 == 0) });</w:t>
+      </w:r>
+      <w:r>
+        <w:br/>
+        <w:t>Use arrow function for the same</w:t>
+      </w:r>
+    </w:p>
+    <w:p>
+      <w:pPr>
+        <w:tabs>
+          <w:tab w:val="left" w:pos="4510"/>
+        </w:tabs>
+        <w:ind w:left="0" w:firstLine="0"/>
+      </w:pPr>
+      <w:r>
+        <w:t>console.log(filteredItems);</w:t>
+      </w:r>
+    </w:p>
+    <w:p>
+      <w:pPr>
+        <w:tabs>
+          <w:tab w:val="left" w:pos="4510"/>
+        </w:tabs>
+        <w:ind w:left="0" w:firstLine="0"/>
+      </w:pPr>
+      <w:r>
+        <w:rPr>
+          <w:highlight w:val="yellow"/>
+        </w:rPr>
+        <w:t>filter():</w:t>
+      </w:r>
+      <w:r>
+        <w:t xml:space="preserve"> it takes a callback that iterates all the elements and those elements that are true will be stored in a new array</w:t>
+      </w:r>
+    </w:p>
+    <w:p>
+      <w:pPr>
+        <w:tabs>
+          <w:tab w:val="left" w:pos="4510"/>
+        </w:tabs>
+        <w:ind w:left="0" w:firstLine="0"/>
+      </w:pPr>
+      <w:r>
+        <w:drawing>
+          <wp:inline distT="0" distB="0" distL="0" distR="0" wp14:anchorId="50EE5AAC" wp14:editId="2D26AC8A">
+            <wp:extent cx="5943600" cy="2433320"/>
+            <wp:effectExtent l="0" t="0" r="0" b="5080"/>
+            <wp:docPr id="776318289" name="Picture 1"/>
+            <wp:cNvGraphicFramePr>
+              <a:graphicFrameLocks xmlns:a="http://schemas.openxmlformats.org/drawingml/2006/main" noChangeAspect="1"/>
+            </wp:cNvGraphicFramePr>
+            <a:graphic xmlns:a="http://schemas.openxmlformats.org/drawingml/2006/main">
+              <a:graphicData uri="http://schemas.openxmlformats.org/drawingml/2006/picture">
+                <pic:pic xmlns:pic="http://schemas.openxmlformats.org/drawingml/2006/picture">
+                  <pic:nvPicPr>
+                    <pic:cNvPr id="776318289" name=""/>
+                    <pic:cNvPicPr/>
+                  </pic:nvPicPr>
+                  <pic:blipFill>
+                    <a:blip r:embed="rId40"/>
+                    <a:stretch>
+                      <a:fillRect/>
+                    </a:stretch>
+                  </pic:blipFill>
+                  <pic:spPr>
+                    <a:xfrm>
+                      <a:off x="0" y="0"/>
+                      <a:ext cx="5943600" cy="2433320"/>
+                    </a:xfrm>
+                    <a:prstGeom prst="rect">
+                      <a:avLst/>
+                    </a:prstGeom>
+                  </pic:spPr>
+                </pic:pic>
+              </a:graphicData>
+            </a:graphic>
+          </wp:inline>
+        </w:drawing>
+      </w:r>
+    </w:p>
+    <w:p>
+      <w:pPr>
+        <w:tabs>
+          <w:tab w:val="left" w:pos="4510"/>
+        </w:tabs>
+        <w:ind w:left="0" w:firstLine="0"/>
+      </w:pPr>
+      <w:r>
+        <w:rPr>
+          <w:highlight w:val="yellow"/>
+        </w:rPr>
+        <w:t>Output:</w:t>
+      </w:r>
+    </w:p>
+    <w:p>
+      <w:pPr>
+        <w:tabs>
+          <w:tab w:val="left" w:pos="4510"/>
+        </w:tabs>
+        <w:ind w:left="0" w:firstLine="0"/>
+      </w:pPr>
+      <w:r>
+        <w:lastRenderedPageBreak/>
+        <w:drawing>
+          <wp:inline distT="0" distB="0" distL="0" distR="0" wp14:anchorId="5EA042E5" wp14:editId="453336A3">
+            <wp:extent cx="4696480" cy="3839111"/>
+            <wp:effectExtent l="0" t="0" r="0" b="9525"/>
+            <wp:docPr id="579476463" name="Picture 1"/>
+            <wp:cNvGraphicFramePr>
+              <a:graphicFrameLocks xmlns:a="http://schemas.openxmlformats.org/drawingml/2006/main" noChangeAspect="1"/>
+            </wp:cNvGraphicFramePr>
+            <a:graphic xmlns:a="http://schemas.openxmlformats.org/drawingml/2006/main">
+              <a:graphicData uri="http://schemas.openxmlformats.org/drawingml/2006/picture">
+                <pic:pic xmlns:pic="http://schemas.openxmlformats.org/drawingml/2006/picture">
+                  <pic:nvPicPr>
+                    <pic:cNvPr id="579476463" name=""/>
+                    <pic:cNvPicPr/>
+                  </pic:nvPicPr>
+                  <pic:blipFill>
+                    <a:blip r:embed="rId41"/>
+                    <a:stretch>
+                      <a:fillRect/>
+                    </a:stretch>
+                  </pic:blipFill>
+                  <pic:spPr>
+                    <a:xfrm>
+                      <a:off x="0" y="0"/>
+                      <a:ext cx="4696480" cy="3839111"/>
+                    </a:xfrm>
+                    <a:prstGeom prst="rect">
+                      <a:avLst/>
+                    </a:prstGeom>
+                  </pic:spPr>
+                </pic:pic>
+              </a:graphicData>
+            </a:graphic>
+          </wp:inline>
+        </w:drawing>
+      </w:r>
+    </w:p>
+    <w:p>
+      <w:pPr>
+        <w:tabs>
+          <w:tab w:val="left" w:pos="4510"/>
+        </w:tabs>
+        <w:ind w:left="0" w:firstLine="0"/>
+      </w:pPr>
+    </w:p>
+    <w:p>
+      <w:pPr>
+        <w:tabs>
+          <w:tab w:val="left" w:pos="4510"/>
+        </w:tabs>
+        <w:ind w:left="0" w:firstLine="0"/>
+      </w:pPr>
+      <w:r>
+        <w:rPr>
+          <w:highlight w:val="yellow"/>
+        </w:rPr>
+        <w:t>class, constructor, extends, super keywords</w:t>
+      </w:r>
+    </w:p>
+    <w:p>
+      <w:pPr>
+        <w:tabs>
+          <w:tab w:val="left" w:pos="4510"/>
+        </w:tabs>
+        <w:ind w:left="0" w:firstLine="0"/>
+      </w:pPr>
+      <w:r>
+        <w:t>Earlier you need to create function to create object</w:t>
+      </w:r>
+    </w:p>
+    <w:p>
+      <w:pPr>
+        <w:tabs>
+          <w:tab w:val="left" w:pos="4510"/>
+        </w:tabs>
+        <w:ind w:left="0" w:firstLine="0"/>
+      </w:pPr>
+      <w:r>
+        <w:t xml:space="preserve">function Person(name, age) { </w:t>
+      </w:r>
+      <w:r>
+        <w:br/>
+        <w:t xml:space="preserve">   this.name = name;</w:t>
+      </w:r>
+      <w:r>
+        <w:br/>
+        <w:t xml:space="preserve">   this.age = age;</w:t>
+      </w:r>
+      <w:r>
+        <w:br/>
+        <w:t>}</w:t>
+      </w:r>
+      <w:r>
+        <w:br/>
+        <w:t>Person.prototype.display = function() { print name &amp; age }</w:t>
+      </w:r>
+      <w:r>
+        <w:br/>
+        <w:t>let p = new Person(“Raj”, 35);</w:t>
+      </w:r>
+    </w:p>
+    <w:p>
+      <w:pPr>
+        <w:tabs>
+          <w:tab w:val="left" w:pos="4510"/>
+        </w:tabs>
+        <w:ind w:left="0" w:firstLine="0"/>
+      </w:pPr>
+      <w:r>
+        <w:t>With the help of class, constructor you can modularize the function &amp; properties</w:t>
+      </w:r>
+    </w:p>
+    <w:p>
+      <w:pPr>
+        <w:tabs>
+          <w:tab w:val="left" w:pos="4510"/>
+        </w:tabs>
+        <w:ind w:left="0" w:firstLine="0"/>
+      </w:pPr>
+      <w:r>
+        <w:t xml:space="preserve">class Person { </w:t>
+      </w:r>
+      <w:r>
+        <w:br/>
+        <w:t xml:space="preserve">   constructor(name, age) { this.name = name; … }</w:t>
+      </w:r>
+      <w:r>
+        <w:br/>
+        <w:t xml:space="preserve">   display() { … } // don’t write function keyword</w:t>
+      </w:r>
+      <w:r>
+        <w:br/>
+      </w:r>
+      <w:r>
+        <w:lastRenderedPageBreak/>
+        <w:t>}</w:t>
+      </w:r>
+      <w:r>
+        <w:br/>
+      </w:r>
+      <w:r>
+        <w:t xml:space="preserve">class Employee extends Person { </w:t>
+      </w:r>
+      <w:r>
+        <w:br/>
+        <w:t xml:space="preserve">  constructor(id, name, age, salary) { </w:t>
+      </w:r>
+      <w:r>
+        <w:br/>
+        <w:t xml:space="preserve">     super(name, age); // calls super class constructor</w:t>
+      </w:r>
+      <w:r>
+        <w:br/>
+        <w:t xml:space="preserve">     this.id = id; this.salary = salary;</w:t>
+      </w:r>
+      <w:r>
+        <w:br/>
+        <w:t xml:space="preserve">  }</w:t>
+      </w:r>
+      <w:r>
+        <w:br/>
+        <w:t>}</w:t>
+      </w:r>
+    </w:p>
+    <w:p>
+      <w:pPr>
+        <w:tabs>
+          <w:tab w:val="left" w:pos="4510"/>
+        </w:tabs>
+        <w:ind w:left="0" w:firstLine="0"/>
+      </w:pPr>
+    </w:p>
+    <w:p>
+      <w:pPr>
+        <w:tabs>
+          <w:tab w:val="left" w:pos="4510"/>
+        </w:tabs>
+        <w:ind w:left="0" w:firstLine="0"/>
+      </w:pPr>
+      <w:r>
+        <w:rPr>
+          <w:highlight w:val="yellow"/>
+        </w:rPr>
+        <w:t>myscript.js</w:t>
+      </w:r>
+    </w:p>
+    <w:p>
+      <w:pPr>
+        <w:tabs>
+          <w:tab w:val="left" w:pos="4510"/>
+        </w:tabs>
+        <w:ind w:left="0" w:firstLine="0"/>
+      </w:pPr>
+      <w:r>
+        <w:drawing>
+          <wp:inline distT="0" distB="0" distL="0" distR="0" wp14:anchorId="42C46E75" wp14:editId="48D37A54">
+            <wp:extent cx="5943600" cy="3164840"/>
+            <wp:effectExtent l="0" t="0" r="0" b="0"/>
+            <wp:docPr id="82117078" name="Picture 1"/>
+            <wp:cNvGraphicFramePr>
+              <a:graphicFrameLocks xmlns:a="http://schemas.openxmlformats.org/drawingml/2006/main" noChangeAspect="1"/>
+            </wp:cNvGraphicFramePr>
+            <a:graphic xmlns:a="http://schemas.openxmlformats.org/drawingml/2006/main">
+              <a:graphicData uri="http://schemas.openxmlformats.org/drawingml/2006/picture">
+                <pic:pic xmlns:pic="http://schemas.openxmlformats.org/drawingml/2006/picture">
+                  <pic:nvPicPr>
+                    <pic:cNvPr id="82117078" name=""/>
+                    <pic:cNvPicPr/>
+                  </pic:nvPicPr>
+                  <pic:blipFill>
+                    <a:blip r:embed="rId42"/>
+                    <a:stretch>
+                      <a:fillRect/>
+                    </a:stretch>
+                  </pic:blipFill>
+                  <pic:spPr>
+                    <a:xfrm>
+                      <a:off x="0" y="0"/>
+                      <a:ext cx="5943600" cy="3164840"/>
+                    </a:xfrm>
+                    <a:prstGeom prst="rect">
+                      <a:avLst/>
+                    </a:prstGeom>
+                  </pic:spPr>
+                </pic:pic>
+              </a:graphicData>
+            </a:graphic>
+          </wp:inline>
+        </w:drawing>
+      </w:r>
+    </w:p>
+    <w:p>
+      <w:pPr>
+        <w:tabs>
+          <w:tab w:val="left" w:pos="4510"/>
+        </w:tabs>
+        <w:ind w:left="0" w:firstLine="0"/>
+      </w:pPr>
+      <w:r>
+        <w:rPr>
+          <w:highlight w:val="yellow"/>
+        </w:rPr>
+        <w:t>class-demo.html</w:t>
+      </w:r>
+    </w:p>
+    <w:p>
+      <w:pPr>
+        <w:tabs>
+          <w:tab w:val="left" w:pos="4510"/>
+        </w:tabs>
+        <w:ind w:left="0" w:firstLine="0"/>
+      </w:pPr>
+      <w:r>
+        <w:lastRenderedPageBreak/>
+        <w:drawing>
+          <wp:inline distT="0" distB="0" distL="0" distR="0" wp14:anchorId="39DB6F42" wp14:editId="21BAAEE8">
+            <wp:extent cx="5943600" cy="3308350"/>
+            <wp:effectExtent l="0" t="0" r="0" b="6350"/>
+            <wp:docPr id="313841411" name="Picture 1"/>
+            <wp:cNvGraphicFramePr>
+              <a:graphicFrameLocks xmlns:a="http://schemas.openxmlformats.org/drawingml/2006/main" noChangeAspect="1"/>
+            </wp:cNvGraphicFramePr>
+            <a:graphic xmlns:a="http://schemas.openxmlformats.org/drawingml/2006/main">
+              <a:graphicData uri="http://schemas.openxmlformats.org/drawingml/2006/picture">
+                <pic:pic xmlns:pic="http://schemas.openxmlformats.org/drawingml/2006/picture">
+                  <pic:nvPicPr>
+                    <pic:cNvPr id="313841411" name=""/>
+                    <pic:cNvPicPr/>
+                  </pic:nvPicPr>
+                  <pic:blipFill>
+                    <a:blip r:embed="rId43"/>
+                    <a:stretch>
+                      <a:fillRect/>
+                    </a:stretch>
+                  </pic:blipFill>
+                  <pic:spPr>
+                    <a:xfrm>
+                      <a:off x="0" y="0"/>
+                      <a:ext cx="5943600" cy="3308350"/>
+                    </a:xfrm>
+                    <a:prstGeom prst="rect">
+                      <a:avLst/>
+                    </a:prstGeom>
+                  </pic:spPr>
+                </pic:pic>
+              </a:graphicData>
+            </a:graphic>
+          </wp:inline>
+        </w:drawing>
+      </w:r>
+    </w:p>
+    <w:p>
+      <w:pPr>
+        <w:tabs>
+          <w:tab w:val="left" w:pos="4510"/>
+        </w:tabs>
+        <w:ind w:left="0" w:firstLine="0"/>
+      </w:pPr>
+      <w:r>
+        <w:rPr>
+          <w:highlight w:val="yellow"/>
+        </w:rPr>
+        <w:t>Output:</w:t>
+      </w:r>
+    </w:p>
+    <w:p>
+      <w:pPr>
+        <w:tabs>
+          <w:tab w:val="left" w:pos="4510"/>
+        </w:tabs>
+        <w:ind w:left="0" w:firstLine="0"/>
+      </w:pPr>
+      <w:r>
+        <w:drawing>
+          <wp:inline distT="0" distB="0" distL="0" distR="0" wp14:anchorId="6620A581" wp14:editId="0D7A31D7">
+            <wp:extent cx="4153480" cy="1848108"/>
+            <wp:effectExtent l="0" t="0" r="0" b="0"/>
+            <wp:docPr id="1397071904" name="Picture 1"/>
+            <wp:cNvGraphicFramePr>
+              <a:graphicFrameLocks xmlns:a="http://schemas.openxmlformats.org/drawingml/2006/main" noChangeAspect="1"/>
+            </wp:cNvGraphicFramePr>
+            <a:graphic xmlns:a="http://schemas.openxmlformats.org/drawingml/2006/main">
+              <a:graphicData uri="http://schemas.openxmlformats.org/drawingml/2006/picture">
+                <pic:pic xmlns:pic="http://schemas.openxmlformats.org/drawingml/2006/picture">
+                  <pic:nvPicPr>
+                    <pic:cNvPr id="1397071904" name=""/>
+                    <pic:cNvPicPr/>
+                  </pic:nvPicPr>
+                  <pic:blipFill>
+                    <a:blip r:embed="rId44"/>
+                    <a:stretch>
+                      <a:fillRect/>
+                    </a:stretch>
+                  </pic:blipFill>
+                  <pic:spPr>
+                    <a:xfrm>
+                      <a:off x="0" y="0"/>
+                      <a:ext cx="4153480" cy="1848108"/>
+                    </a:xfrm>
+                    <a:prstGeom prst="rect">
+                      <a:avLst/>
+                    </a:prstGeom>
+                  </pic:spPr>
+                </pic:pic>
+              </a:graphicData>
+            </a:graphic>
+          </wp:inline>
+        </w:drawing>
+      </w:r>
+    </w:p>
+    <w:p>
+      <w:pPr>
+        <w:tabs>
+          <w:tab w:val="left" w:pos="4510"/>
+        </w:tabs>
+        <w:ind w:left="0" w:firstLine="0"/>
+      </w:pPr>
+      <w:r>
+        <w:rPr>
+          <w:highlight w:val="yellow"/>
+        </w:rPr>
+        <w:t>Note:</w:t>
+      </w:r>
+      <w:r>
+        <w:t xml:space="preserve"> Javascript may support overriding, but it doesn’t support overloading, like same method having different arguments</w:t>
+      </w:r>
+    </w:p>
+    <w:p>
+      <w:pPr>
+        <w:tabs>
+          <w:tab w:val="left" w:pos="4510"/>
+        </w:tabs>
+        <w:ind w:left="0" w:firstLine="0"/>
+      </w:pPr>
+      <w:r>
+        <w:rPr>
+          <w:highlight w:val="yellow"/>
+        </w:rPr>
+        <w:t>Rest Parameter</w:t>
+      </w:r>
+    </w:p>
+    <w:p>
+      <w:pPr>
+        <w:tabs>
+          <w:tab w:val="left" w:pos="4510"/>
+        </w:tabs>
+        <w:ind w:left="0" w:firstLine="0"/>
+      </w:pPr>
+      <w:r>
+        <w:t>It is used to allow a function to accept 0 or more parameters</w:t>
+      </w:r>
+      <w:r>
+        <w:t>, in a function you can maximum have 1 rest parameter, but it must be the last parameter</w:t>
+      </w:r>
+    </w:p>
+    <w:p>
+      <w:pPr>
+        <w:tabs>
+          <w:tab w:val="left" w:pos="4510"/>
+        </w:tabs>
+        <w:ind w:left="0" w:firstLine="0"/>
+      </w:pPr>
+      <w:r>
+        <w:t>function test(</w:t>
+      </w:r>
+      <w:r>
+        <w:rPr>
+          <w:color w:val="FF0000"/>
+        </w:rPr>
+        <w:t>a, …b</w:t>
+      </w:r>
+      <w:r>
+        <w:t>) { … }</w:t>
+      </w:r>
+      <w:r>
+        <w:br/>
+        <w:t>test(25); // a = 25, b = []</w:t>
+      </w:r>
+      <w:r>
+        <w:br/>
+      </w:r>
+      <w:r>
+        <w:lastRenderedPageBreak/>
+        <w:t>test(25, 30); // a = 25, b = [30]</w:t>
+      </w:r>
+      <w:r>
+        <w:br/>
+        <w:t xml:space="preserve">test(25, 30, </w:t>
+      </w:r>
+      <w:r>
+        <w:t>“hello”</w:t>
+      </w:r>
+      <w:r>
+        <w:t xml:space="preserve">); // a= 25, b = [30, </w:t>
+      </w:r>
+      <w:r>
+        <w:t>“hello”</w:t>
+      </w:r>
+      <w:r>
+        <w:t>];</w:t>
+      </w:r>
+    </w:p>
+    <w:p>
+      <w:pPr>
+        <w:tabs>
+          <w:tab w:val="left" w:pos="4510"/>
+        </w:tabs>
+        <w:ind w:left="0" w:firstLine="0"/>
+      </w:pPr>
+      <w:r>
+        <w:t>function test2(a, b) { … }</w:t>
+      </w:r>
+      <w:r>
+        <w:br/>
+        <w:t>test(25); // a = 25, b = undefined</w:t>
+      </w:r>
+      <w:r>
+        <w:br/>
+        <w:t>test(25, 30); // a = 25, b = 30;</w:t>
+      </w:r>
+      <w:r>
+        <w:br/>
+        <w:t>test(25, 30, 40); // a = 25, b = 30</w:t>
+      </w:r>
+    </w:p>
+    <w:p>
+      <w:pPr>
+        <w:tabs>
+          <w:tab w:val="left" w:pos="4510"/>
+        </w:tabs>
+        <w:ind w:left="0" w:firstLine="0"/>
+      </w:pPr>
+      <w:r>
+        <w:rPr>
+          <w:highlight w:val="yellow"/>
+        </w:rPr>
+        <w:t>Note:</w:t>
+      </w:r>
+      <w:r>
+        <w:t xml:space="preserve"> Rest parameter is an array itself, you can call any array functions from the rest parameter</w:t>
+      </w:r>
+    </w:p>
+    <w:p>
+      <w:pPr>
+        <w:tabs>
+          <w:tab w:val="left" w:pos="4510"/>
+        </w:tabs>
+        <w:ind w:left="0" w:firstLine="0"/>
+      </w:pPr>
+      <w:r>
+        <w:t>i.e., b.forEach(), b.sort(), b.filter() and so on</w:t>
+      </w:r>
+    </w:p>
+    <w:p>
+      <w:pPr>
+        <w:tabs>
+          <w:tab w:val="left" w:pos="4510"/>
+        </w:tabs>
+        <w:ind w:left="0" w:firstLine="0"/>
+      </w:pPr>
+      <w:r>
+        <w:rPr>
+          <w:highlight w:val="yellow"/>
+        </w:rPr>
+        <w:t>myscript.js</w:t>
+      </w:r>
+    </w:p>
+    <w:p>
+      <w:pPr>
+        <w:tabs>
+          <w:tab w:val="left" w:pos="4510"/>
+        </w:tabs>
+        <w:ind w:left="0" w:firstLine="0"/>
+      </w:pPr>
+      <w:r>
+        <w:drawing>
+          <wp:inline distT="0" distB="0" distL="0" distR="0" wp14:anchorId="480EF44E" wp14:editId="00BF2078">
+            <wp:extent cx="5630061" cy="1581371"/>
+            <wp:effectExtent l="0" t="0" r="0" b="0"/>
+            <wp:docPr id="1951545608" name="Picture 1"/>
+            <wp:cNvGraphicFramePr>
+              <a:graphicFrameLocks xmlns:a="http://schemas.openxmlformats.org/drawingml/2006/main" noChangeAspect="1"/>
+            </wp:cNvGraphicFramePr>
+            <a:graphic xmlns:a="http://schemas.openxmlformats.org/drawingml/2006/main">
+              <a:graphicData uri="http://schemas.openxmlformats.org/drawingml/2006/picture">
+                <pic:pic xmlns:pic="http://schemas.openxmlformats.org/drawingml/2006/picture">
+                  <pic:nvPicPr>
+                    <pic:cNvPr id="1951545608" name=""/>
+                    <pic:cNvPicPr/>
+                  </pic:nvPicPr>
+                  <pic:blipFill>
+                    <a:blip r:embed="rId45"/>
+                    <a:stretch>
+                      <a:fillRect/>
+                    </a:stretch>
+                  </pic:blipFill>
+                  <pic:spPr>
+                    <a:xfrm>
+                      <a:off x="0" y="0"/>
+                      <a:ext cx="5630061" cy="1581371"/>
+                    </a:xfrm>
+                    <a:prstGeom prst="rect">
+                      <a:avLst/>
+                    </a:prstGeom>
+                  </pic:spPr>
+                </pic:pic>
+              </a:graphicData>
+            </a:graphic>
+          </wp:inline>
+        </w:drawing>
+      </w:r>
+    </w:p>
+    <w:p>
+      <w:pPr>
+        <w:tabs>
+          <w:tab w:val="left" w:pos="4510"/>
+        </w:tabs>
+        <w:ind w:left="0" w:firstLine="0"/>
+      </w:pPr>
+      <w:r>
+        <w:rPr>
+          <w:highlight w:val="yellow"/>
+        </w:rPr>
+        <w:t>rest-spread-demo.html</w:t>
+      </w:r>
+    </w:p>
+    <w:p>
+      <w:pPr>
+        <w:tabs>
+          <w:tab w:val="left" w:pos="4510"/>
+        </w:tabs>
+        <w:ind w:left="0" w:firstLine="0"/>
+      </w:pPr>
+      <w:r>
+        <w:drawing>
+          <wp:inline distT="0" distB="0" distL="0" distR="0" wp14:anchorId="6E4F3AAE" wp14:editId="7D51D7A1">
+            <wp:extent cx="5943600" cy="1887220"/>
+            <wp:effectExtent l="0" t="0" r="0" b="0"/>
+            <wp:docPr id="1172718223" name="Picture 1"/>
+            <wp:cNvGraphicFramePr>
+              <a:graphicFrameLocks xmlns:a="http://schemas.openxmlformats.org/drawingml/2006/main" noChangeAspect="1"/>
+            </wp:cNvGraphicFramePr>
+            <a:graphic xmlns:a="http://schemas.openxmlformats.org/drawingml/2006/main">
+              <a:graphicData uri="http://schemas.openxmlformats.org/drawingml/2006/picture">
+                <pic:pic xmlns:pic="http://schemas.openxmlformats.org/drawingml/2006/picture">
+                  <pic:nvPicPr>
+                    <pic:cNvPr id="1172718223" name=""/>
+                    <pic:cNvPicPr/>
+                  </pic:nvPicPr>
+                  <pic:blipFill>
+                    <a:blip r:embed="rId46"/>
+                    <a:stretch>
+                      <a:fillRect/>
+                    </a:stretch>
+                  </pic:blipFill>
+                  <pic:spPr>
+                    <a:xfrm>
+                      <a:off x="0" y="0"/>
+                      <a:ext cx="5943600" cy="1887220"/>
+                    </a:xfrm>
+                    <a:prstGeom prst="rect">
+                      <a:avLst/>
+                    </a:prstGeom>
+                  </pic:spPr>
+                </pic:pic>
+              </a:graphicData>
+            </a:graphic>
+          </wp:inline>
+        </w:drawing>
+      </w:r>
+    </w:p>
+    <w:p>
+      <w:pPr>
+        <w:tabs>
+          <w:tab w:val="left" w:pos="4510"/>
+        </w:tabs>
+        <w:ind w:left="0" w:firstLine="0"/>
+      </w:pPr>
+      <w:r>
+        <w:rPr>
+          <w:highlight w:val="yellow"/>
+        </w:rPr>
+        <w:t>Output:</w:t>
+      </w:r>
+    </w:p>
+    <w:p>
+      <w:pPr>
+        <w:tabs>
+          <w:tab w:val="left" w:pos="4510"/>
+        </w:tabs>
+        <w:ind w:left="0" w:firstLine="0"/>
+      </w:pPr>
+      <w:r>
+        <w:lastRenderedPageBreak/>
+        <w:drawing>
+          <wp:inline distT="0" distB="0" distL="0" distR="0" wp14:anchorId="1011E026" wp14:editId="18D0CEF3">
+            <wp:extent cx="3439005" cy="2686425"/>
+            <wp:effectExtent l="0" t="0" r="9525" b="0"/>
+            <wp:docPr id="1978705822" name="Picture 1"/>
+            <wp:cNvGraphicFramePr>
+              <a:graphicFrameLocks xmlns:a="http://schemas.openxmlformats.org/drawingml/2006/main" noChangeAspect="1"/>
+            </wp:cNvGraphicFramePr>
+            <a:graphic xmlns:a="http://schemas.openxmlformats.org/drawingml/2006/main">
+              <a:graphicData uri="http://schemas.openxmlformats.org/drawingml/2006/picture">
+                <pic:pic xmlns:pic="http://schemas.openxmlformats.org/drawingml/2006/picture">
+                  <pic:nvPicPr>
+                    <pic:cNvPr id="1978705822" name=""/>
+                    <pic:cNvPicPr/>
+                  </pic:nvPicPr>
+                  <pic:blipFill>
+                    <a:blip r:embed="rId47"/>
+                    <a:stretch>
+                      <a:fillRect/>
+                    </a:stretch>
+                  </pic:blipFill>
+                  <pic:spPr>
+                    <a:xfrm>
+                      <a:off x="0" y="0"/>
+                      <a:ext cx="3439005" cy="2686425"/>
+                    </a:xfrm>
+                    <a:prstGeom prst="rect">
+                      <a:avLst/>
+                    </a:prstGeom>
+                  </pic:spPr>
+                </pic:pic>
+              </a:graphicData>
+            </a:graphic>
+          </wp:inline>
+        </w:drawing>
+      </w:r>
+    </w:p>
+    <w:p>
+      <w:pPr>
+        <w:tabs>
+          <w:tab w:val="left" w:pos="4510"/>
+        </w:tabs>
+        <w:ind w:left="0" w:firstLine="0"/>
+      </w:pPr>
+      <w:r>
+        <w:rPr>
+          <w:highlight w:val="yellow"/>
+        </w:rPr>
+        <w:t>Spread operator</w:t>
+      </w:r>
+    </w:p>
+    <w:p>
+      <w:pPr>
+        <w:tabs>
+          <w:tab w:val="left" w:pos="4510"/>
+        </w:tabs>
+        <w:ind w:left="0" w:firstLine="0"/>
+      </w:pPr>
+      <w:r>
+        <w:t xml:space="preserve">It is used to assign a variable(array) to multiple parameters </w:t>
+      </w:r>
+    </w:p>
+    <w:p>
+      <w:pPr>
+        <w:tabs>
+          <w:tab w:val="left" w:pos="4510"/>
+        </w:tabs>
+        <w:ind w:left="0" w:firstLine="0"/>
+      </w:pPr>
+      <w:r>
+        <w:t>function test2(x, y, z) { }</w:t>
+      </w:r>
+      <w:r>
+        <w:br/>
+        <w:t>let items = [10, 20, 30];</w:t>
+      </w:r>
+      <w:r>
+        <w:br/>
+        <w:t>test2(items); // x = [10, 20, 30], y = undefined, z = undefined</w:t>
+      </w:r>
+      <w:r>
+        <w:br/>
+        <w:t>test</w:t>
+      </w:r>
+      <w:r>
+        <w:t>2</w:t>
+      </w:r>
+      <w:r>
+        <w:t>(items[0], items[1], items[2]); // x = 10, y = 20, z = 30;</w:t>
+      </w:r>
+      <w:r>
+        <w:br/>
+        <w:t>test</w:t>
+      </w:r>
+      <w:r>
+        <w:t>2</w:t>
+      </w:r>
+      <w:r>
+        <w:t>(…items);  // x = 10, y = 20, z = 30</w:t>
+      </w:r>
+      <w:r>
+        <w:t xml:space="preserve"> – spread operator</w:t>
+      </w:r>
+    </w:p>
+    <w:p>
+      <w:pPr>
+        <w:tabs>
+          <w:tab w:val="left" w:pos="4510"/>
+        </w:tabs>
+        <w:ind w:left="0" w:firstLine="0"/>
+      </w:pPr>
+      <w:r>
+        <w:rPr>
+          <w:highlight w:val="yellow"/>
+        </w:rPr>
+        <w:t>Having rest &amp; spread both</w:t>
+      </w:r>
+    </w:p>
+    <w:p>
+      <w:pPr>
+        <w:tabs>
+          <w:tab w:val="left" w:pos="4510"/>
+        </w:tabs>
+        <w:ind w:left="0" w:firstLine="0"/>
+      </w:pPr>
+      <w:r>
+        <w:t>function test3(a, b, …c) {  }</w:t>
+      </w:r>
+      <w:r>
+        <w:br/>
+        <w:t>let items = [20, 10, 30, 40, 50];</w:t>
+      </w:r>
+      <w:r>
+        <w:br/>
+        <w:t>test3(…items); // a = 20, b = 10, c = [30, 40, 50]</w:t>
+      </w:r>
+    </w:p>
+    <w:p>
+      <w:pPr>
+        <w:tabs>
+          <w:tab w:val="left" w:pos="4510"/>
+        </w:tabs>
+        <w:ind w:left="0" w:firstLine="0"/>
+      </w:pPr>
+      <w:r>
+        <w:rPr>
+          <w:highlight w:val="yellow"/>
+        </w:rPr>
+        <w:t>Activity:</w:t>
+      </w:r>
+    </w:p>
+    <w:p>
+      <w:pPr>
+        <w:tabs>
+          <w:tab w:val="left" w:pos="4510"/>
+        </w:tabs>
+        <w:ind w:left="0" w:firstLine="0"/>
+      </w:pPr>
+      <w:r>
+        <w:t>Create a single function that can return sum, max and min values based on the parameters you pass, print that returned value in the browser document.</w:t>
+      </w:r>
+      <w:r>
+        <w:br/>
+        <w:t>ex: calci(‘sum’, 20, 30, 40); // return sum=90</w:t>
+      </w:r>
+      <w:r>
+        <w:br/>
+        <w:t>ex: calci(‘max’, 20, -1, 50, 30); // return max=50</w:t>
+      </w:r>
+      <w:r>
+        <w:br/>
+        <w:t>ex: calci(‘min’, 20, -1, 50, 30); // return min=-1</w:t>
+      </w:r>
+    </w:p>
+    <w:p>
+      <w:pPr>
+        <w:tabs>
+          <w:tab w:val="left" w:pos="4510"/>
+        </w:tabs>
+        <w:ind w:left="0" w:firstLine="0"/>
+      </w:pPr>
+      <w:r>
+        <w:rPr>
+          <w:highlight w:val="yellow"/>
+        </w:rPr>
+        <w:lastRenderedPageBreak/>
+        <w:t>Destructuring</w:t>
+      </w:r>
+    </w:p>
+    <w:p>
+      <w:pPr>
+        <w:tabs>
+          <w:tab w:val="left" w:pos="4510"/>
+        </w:tabs>
+        <w:ind w:left="0" w:firstLine="0"/>
+      </w:pPr>
+      <w:r>
+        <w:t>It is used to easily access array items or object properties in a less code</w:t>
+      </w:r>
+    </w:p>
+    <w:p>
+      <w:pPr>
+        <w:tabs>
+          <w:tab w:val="left" w:pos="4510"/>
+        </w:tabs>
+        <w:ind w:left="0" w:firstLine="0"/>
+      </w:pPr>
+      <w:r>
+        <w:t>let items = [2, 1, 3];</w:t>
+      </w:r>
+    </w:p>
+    <w:p>
+      <w:pPr>
+        <w:tabs>
+          <w:tab w:val="left" w:pos="4510"/>
+        </w:tabs>
+        <w:ind w:left="0" w:firstLine="0"/>
+      </w:pPr>
+      <w:r>
+        <w:t>let x = items[0];</w:t>
+      </w:r>
+      <w:r>
+        <w:br/>
+        <w:t>let y = items[1];</w:t>
+      </w:r>
+      <w:r>
+        <w:br/>
+        <w:t>let z = items[2];</w:t>
+      </w:r>
+    </w:p>
+    <w:p>
+      <w:pPr>
+        <w:tabs>
+          <w:tab w:val="left" w:pos="4510"/>
+        </w:tabs>
+        <w:ind w:left="0" w:firstLine="0"/>
+      </w:pPr>
+      <w:r>
+        <w:rPr>
+          <w:highlight w:val="yellow"/>
+        </w:rPr>
+        <w:t>Destructuring array</w:t>
+      </w:r>
+    </w:p>
+    <w:p>
+      <w:pPr>
+        <w:tabs>
+          <w:tab w:val="left" w:pos="4510"/>
+        </w:tabs>
+        <w:ind w:left="0" w:firstLine="0"/>
+      </w:pPr>
+      <w:r>
+        <w:t>let [</w:t>
+      </w:r>
+      <w:r>
+        <w:t>x, y, z</w:t>
+      </w:r>
+      <w:r>
+        <w:t>] = items;</w:t>
+      </w:r>
+      <w:r>
+        <w:t xml:space="preserve"> </w:t>
+      </w:r>
+    </w:p>
+    <w:p>
+      <w:pPr>
+        <w:tabs>
+          <w:tab w:val="left" w:pos="4510"/>
+        </w:tabs>
+        <w:ind w:left="0" w:firstLine="0"/>
+      </w:pPr>
+      <w:r>
+        <w:rPr>
+          <w:highlight w:val="yellow"/>
+        </w:rPr>
+        <w:t>Destructuring object</w:t>
+      </w:r>
+    </w:p>
+    <w:p>
+      <w:pPr>
+        <w:tabs>
+          <w:tab w:val="left" w:pos="4510"/>
+        </w:tabs>
+        <w:ind w:left="0" w:firstLine="0"/>
+      </w:pPr>
+      <w:r>
+        <w:t xml:space="preserve">let </w:t>
+      </w:r>
+      <w:r>
+        <w:rPr>
+          <w:color w:val="FF0000"/>
+        </w:rPr>
+        <w:t>employee</w:t>
+      </w:r>
+      <w:r>
+        <w:rPr>
+          <w:color w:val="FF0000"/>
+        </w:rPr>
+        <w:t>Object</w:t>
+      </w:r>
+      <w:r>
+        <w:rPr>
+          <w:color w:val="FF0000"/>
+        </w:rPr>
+        <w:t xml:space="preserve"> </w:t>
+      </w:r>
+      <w:r>
+        <w:t>= {id : 101, name : “Virat”, salary : 35000, address : {….} };</w:t>
+      </w:r>
+      <w:r>
+        <w:br/>
+        <w:t>let { id, name, salary, address } = employee</w:t>
+      </w:r>
+      <w:r>
+        <w:t>Object</w:t>
+      </w:r>
+      <w:r>
+        <w:t xml:space="preserve">; </w:t>
+      </w:r>
+    </w:p>
+    <w:p>
+      <w:pPr>
+        <w:tabs>
+          <w:tab w:val="left" w:pos="4510"/>
+        </w:tabs>
+        <w:ind w:left="0" w:firstLine="0"/>
+      </w:pPr>
+      <w:r>
+        <w:t xml:space="preserve">function test(emp) { </w:t>
+      </w:r>
+      <w:r>
+        <w:br/>
+        <w:t xml:space="preserve"> let {id, name, salary, address} = emp;</w:t>
+      </w:r>
+      <w:r>
+        <w:br/>
+        <w:t xml:space="preserve">  update(id, name);</w:t>
+      </w:r>
+      <w:r>
+        <w:br/>
+        <w:t>}</w:t>
+      </w:r>
+      <w:r>
+        <w:br/>
+        <w:t>test(</w:t>
+      </w:r>
+      <w:r>
+        <w:rPr>
+          <w:color w:val="FF0000"/>
+        </w:rPr>
+        <w:t>employeeObject</w:t>
+      </w:r>
+      <w:r>
+        <w:t>);</w:t>
+      </w:r>
+    </w:p>
+    <w:p>
+      <w:pPr>
+        <w:tabs>
+          <w:tab w:val="left" w:pos="4510"/>
+        </w:tabs>
+        <w:ind w:left="0" w:firstLine="0"/>
+      </w:pPr>
+      <w:r>
+        <w:drawing>
+          <wp:inline distT="0" distB="0" distL="0" distR="0" wp14:anchorId="646BD8F1" wp14:editId="32785BEC">
+            <wp:extent cx="5943600" cy="2703195"/>
+            <wp:effectExtent l="0" t="0" r="0" b="1905"/>
+            <wp:docPr id="1830600181" name="Picture 1"/>
+            <wp:cNvGraphicFramePr>
+              <a:graphicFrameLocks xmlns:a="http://schemas.openxmlformats.org/drawingml/2006/main" noChangeAspect="1"/>
+            </wp:cNvGraphicFramePr>
+            <a:graphic xmlns:a="http://schemas.openxmlformats.org/drawingml/2006/main">
+              <a:graphicData uri="http://schemas.openxmlformats.org/drawingml/2006/picture">
+                <pic:pic xmlns:pic="http://schemas.openxmlformats.org/drawingml/2006/picture">
+                  <pic:nvPicPr>
+                    <pic:cNvPr id="1830600181" name=""/>
+                    <pic:cNvPicPr/>
+                  </pic:nvPicPr>
+                  <pic:blipFill>
+                    <a:blip r:embed="rId48"/>
+                    <a:stretch>
+                      <a:fillRect/>
+                    </a:stretch>
+                  </pic:blipFill>
+                  <pic:spPr>
+                    <a:xfrm>
+                      <a:off x="0" y="0"/>
+                      <a:ext cx="5943600" cy="2703195"/>
+                    </a:xfrm>
+                    <a:prstGeom prst="rect">
+                      <a:avLst/>
+                    </a:prstGeom>
+                  </pic:spPr>
+                </pic:pic>
+              </a:graphicData>
+            </a:graphic>
+          </wp:inline>
+        </w:drawing>
+      </w:r>
+    </w:p>
+    <w:p>
+      <w:pPr>
+        <w:tabs>
+          <w:tab w:val="left" w:pos="4510"/>
+        </w:tabs>
+        <w:ind w:left="0" w:firstLine="0"/>
+      </w:pPr>
+      <w:r>
+        <w:rPr>
+          <w:highlight w:val="yellow"/>
+        </w:rPr>
+        <w:lastRenderedPageBreak/>
+        <w:t>Output:</w:t>
+      </w:r>
+    </w:p>
+    <w:p>
+      <w:pPr>
+        <w:tabs>
+          <w:tab w:val="left" w:pos="4510"/>
+        </w:tabs>
+        <w:ind w:left="0" w:firstLine="0"/>
+      </w:pPr>
+      <w:r>
+        <w:drawing>
+          <wp:inline distT="0" distB="0" distL="0" distR="0" wp14:anchorId="7077F458" wp14:editId="44E5D5D2">
+            <wp:extent cx="4953691" cy="2276793"/>
+            <wp:effectExtent l="0" t="0" r="0" b="9525"/>
+            <wp:docPr id="519989929" name="Picture 1"/>
+            <wp:cNvGraphicFramePr>
+              <a:graphicFrameLocks xmlns:a="http://schemas.openxmlformats.org/drawingml/2006/main" noChangeAspect="1"/>
+            </wp:cNvGraphicFramePr>
+            <a:graphic xmlns:a="http://schemas.openxmlformats.org/drawingml/2006/main">
+              <a:graphicData uri="http://schemas.openxmlformats.org/drawingml/2006/picture">
+                <pic:pic xmlns:pic="http://schemas.openxmlformats.org/drawingml/2006/picture">
+                  <pic:nvPicPr>
+                    <pic:cNvPr id="519989929" name=""/>
+                    <pic:cNvPicPr/>
+                  </pic:nvPicPr>
+                  <pic:blipFill>
+                    <a:blip r:embed="rId49"/>
+                    <a:stretch>
+                      <a:fillRect/>
+                    </a:stretch>
+                  </pic:blipFill>
+                  <pic:spPr>
+                    <a:xfrm>
+                      <a:off x="0" y="0"/>
+                      <a:ext cx="4953691" cy="2276793"/>
+                    </a:xfrm>
+                    <a:prstGeom prst="rect">
+                      <a:avLst/>
+                    </a:prstGeom>
+                  </pic:spPr>
+                </pic:pic>
+              </a:graphicData>
+            </a:graphic>
+          </wp:inline>
+        </w:drawing>
+      </w:r>
+    </w:p>
+    <w:p>
+      <w:pPr>
+        <w:tabs>
+          <w:tab w:val="left" w:pos="4510"/>
+        </w:tabs>
+        <w:ind w:left="0" w:firstLine="0"/>
+      </w:pPr>
+      <w:r>
+        <w:rPr>
+          <w:highlight w:val="yellow"/>
+        </w:rPr>
+        <w:t>Optional Chain</w:t>
+      </w:r>
+    </w:p>
+    <w:p>
+      <w:pPr>
+        <w:tabs>
+          <w:tab w:val="left" w:pos="4510"/>
+        </w:tabs>
+        <w:ind w:left="0" w:firstLine="0"/>
+      </w:pPr>
+      <w:r>
+        <w:t>It is used to break the access to the nested property when the property is missing, so that it can avoid error at runtime</w:t>
+      </w:r>
+    </w:p>
+    <w:p>
+      <w:pPr>
+        <w:tabs>
+          <w:tab w:val="left" w:pos="4510"/>
+        </w:tabs>
+        <w:ind w:left="0" w:firstLine="0"/>
+      </w:pPr>
+      <w:r>
+        <w:t xml:space="preserve">ex: </w:t>
+      </w:r>
+      <w:r>
+        <w:br/>
+        <w:t>users = [</w:t>
+      </w:r>
+      <w:r>
+        <w:br/>
+        <w:t xml:space="preserve">    {id: 1, name : “Raj</w:t>
+      </w:r>
+      <w:r>
+        <w:t>1</w:t>
+      </w:r>
+      <w:r>
+        <w:t>”, address : {state:”MH”, city:”MBI”} },</w:t>
+      </w:r>
+      <w:r>
+        <w:br/>
+        <w:t xml:space="preserve">    {id: </w:t>
+      </w:r>
+      <w:r>
+        <w:t>2</w:t>
+      </w:r>
+      <w:r>
+        <w:t>, name : “Raj</w:t>
+      </w:r>
+      <w:r>
+        <w:t>2”</w:t>
+      </w:r>
+      <w:r>
+        <w:t>},</w:t>
+      </w:r>
+      <w:r>
+        <w:br/>
+        <w:t xml:space="preserve">    {id: </w:t>
+      </w:r>
+      <w:r>
+        <w:t>3</w:t>
+      </w:r>
+      <w:r>
+        <w:t>, name : “Raj</w:t>
+      </w:r>
+      <w:r>
+        <w:t>3</w:t>
+      </w:r>
+      <w:r>
+        <w:t>”, address : {state:”</w:t>
+      </w:r>
+      <w:r>
+        <w:t>KA</w:t>
+      </w:r>
+      <w:r>
+        <w:t>”, city:”</w:t>
+      </w:r>
+      <w:r>
+        <w:t>BLR</w:t>
+      </w:r>
+      <w:r>
+        <w:t>”} }</w:t>
+      </w:r>
+      <w:r>
+        <w:br/>
+        <w:t>]</w:t>
+      </w:r>
+    </w:p>
+    <w:p>
+      <w:pPr>
+        <w:tabs>
+          <w:tab w:val="left" w:pos="4510"/>
+        </w:tabs>
+        <w:ind w:left="0" w:firstLine="0"/>
+      </w:pPr>
+      <w:r>
+        <w:t>users.forEach(… value.id &amp; value?.address.state..)</w:t>
+      </w:r>
+    </w:p>
+    <w:p>
+      <w:pPr>
+        <w:tabs>
+          <w:tab w:val="left" w:pos="4510"/>
+        </w:tabs>
+        <w:ind w:left="0" w:firstLine="0"/>
+      </w:pPr>
+      <w:r>
+        <w:drawing>
+          <wp:inline distT="0" distB="0" distL="0" distR="0" wp14:anchorId="3DF83658" wp14:editId="792F46E0">
+            <wp:extent cx="5943600" cy="1754505"/>
+            <wp:effectExtent l="0" t="0" r="0" b="0"/>
+            <wp:docPr id="1192412507" name="Picture 1"/>
+            <wp:cNvGraphicFramePr>
+              <a:graphicFrameLocks xmlns:a="http://schemas.openxmlformats.org/drawingml/2006/main" noChangeAspect="1"/>
+            </wp:cNvGraphicFramePr>
+            <a:graphic xmlns:a="http://schemas.openxmlformats.org/drawingml/2006/main">
+              <a:graphicData uri="http://schemas.openxmlformats.org/drawingml/2006/picture">
+                <pic:pic xmlns:pic="http://schemas.openxmlformats.org/drawingml/2006/picture">
+                  <pic:nvPicPr>
+                    <pic:cNvPr id="1192412507" name=""/>
+                    <pic:cNvPicPr/>
+                  </pic:nvPicPr>
+                  <pic:blipFill>
+                    <a:blip r:embed="rId50"/>
+                    <a:stretch>
+                      <a:fillRect/>
+                    </a:stretch>
+                  </pic:blipFill>
+                  <pic:spPr>
+                    <a:xfrm>
+                      <a:off x="0" y="0"/>
+                      <a:ext cx="5943600" cy="1754505"/>
+                    </a:xfrm>
+                    <a:prstGeom prst="rect">
+                      <a:avLst/>
+                    </a:prstGeom>
+                  </pic:spPr>
+                </pic:pic>
+              </a:graphicData>
+            </a:graphic>
+          </wp:inline>
+        </w:drawing>
+      </w:r>
+    </w:p>
+    <w:p>
+      <w:pPr>
+        <w:tabs>
+          <w:tab w:val="left" w:pos="4510"/>
+        </w:tabs>
+        <w:ind w:left="0" w:firstLine="0"/>
+      </w:pPr>
+      <w:r>
+        <w:rPr>
+          <w:highlight w:val="yellow"/>
+        </w:rPr>
+        <w:t>Output:</w:t>
+      </w:r>
+    </w:p>
+    <w:p>
+      <w:pPr>
+        <w:tabs>
+          <w:tab w:val="left" w:pos="4510"/>
+        </w:tabs>
+        <w:ind w:left="0" w:firstLine="0"/>
+      </w:pPr>
+      <w:r>
+        <w:lastRenderedPageBreak/>
+        <w:drawing>
+          <wp:inline distT="0" distB="0" distL="0" distR="0" wp14:anchorId="5514F060" wp14:editId="624C5880">
+            <wp:extent cx="5943600" cy="1716405"/>
+            <wp:effectExtent l="0" t="0" r="0" b="0"/>
+            <wp:docPr id="1630706036" name="Picture 1"/>
+            <wp:cNvGraphicFramePr>
+              <a:graphicFrameLocks xmlns:a="http://schemas.openxmlformats.org/drawingml/2006/main" noChangeAspect="1"/>
+            </wp:cNvGraphicFramePr>
+            <a:graphic xmlns:a="http://schemas.openxmlformats.org/drawingml/2006/main">
+              <a:graphicData uri="http://schemas.openxmlformats.org/drawingml/2006/picture">
+                <pic:pic xmlns:pic="http://schemas.openxmlformats.org/drawingml/2006/picture">
+                  <pic:nvPicPr>
+                    <pic:cNvPr id="1630706036" name=""/>
+                    <pic:cNvPicPr/>
+                  </pic:nvPicPr>
+                  <pic:blipFill>
+                    <a:blip r:embed="rId51"/>
+                    <a:stretch>
+                      <a:fillRect/>
+                    </a:stretch>
+                  </pic:blipFill>
+                  <pic:spPr>
+                    <a:xfrm>
+                      <a:off x="0" y="0"/>
+                      <a:ext cx="5943600" cy="1716405"/>
+                    </a:xfrm>
+                    <a:prstGeom prst="rect">
+                      <a:avLst/>
+                    </a:prstGeom>
+                  </pic:spPr>
+                </pic:pic>
+              </a:graphicData>
+            </a:graphic>
+          </wp:inline>
+        </w:drawing>
+      </w:r>
+    </w:p>
+    <w:p>
+      <w:pPr>
+        <w:tabs>
+          <w:tab w:val="left" w:pos="4510"/>
+        </w:tabs>
+        <w:ind w:left="0" w:firstLine="0"/>
+      </w:pPr>
+      <w:r>
+        <w:rPr>
+          <w:highlight w:val="yellow"/>
+        </w:rPr>
+        <w:t>Checking Null</w:t>
+      </w:r>
+      <w:r>
+        <w:rPr>
+          <w:highlight w:val="yellow"/>
+        </w:rPr>
+        <w:t>/Un</w:t>
+      </w:r>
+      <w:r>
+        <w:rPr>
+          <w:highlight w:val="yellow"/>
+        </w:rPr>
+        <w:t>defined values(??)</w:t>
+      </w:r>
+      <w:r>
+        <w:br/>
+        <w:t>Assume user has list of contact details in an array</w:t>
+      </w:r>
+      <w:r>
+        <w:br/>
+        <w:t>user = { id : 100, name : “Raj”, contact = [ {userId, phone }, { userId, phone} ] }</w:t>
+      </w:r>
+    </w:p>
+    <w:p>
+      <w:pPr>
+        <w:tabs>
+          <w:tab w:val="left" w:pos="4510"/>
+        </w:tabs>
+        <w:ind w:left="0" w:firstLine="0"/>
+      </w:pPr>
+      <w:r>
+        <w:t>function test(</w:t>
+      </w:r>
+      <w:r>
+        <w:t>user</w:t>
+      </w:r>
+      <w:r>
+        <w:t xml:space="preserve">) { </w:t>
+      </w:r>
+      <w:r>
+        <w:br/>
+        <w:t xml:space="preserve"> let age = </w:t>
+      </w:r>
+      <w:r>
+        <w:t>emp</w:t>
+      </w:r>
+      <w:r>
+        <w:t>.age ?? 18;</w:t>
+      </w:r>
+      <w:r>
+        <w:t xml:space="preserve"> // if age is undefined or null assign 18</w:t>
+      </w:r>
+      <w:r>
+        <w:br/>
+        <w:t xml:space="preserve"> let contact = emp.contact ?? [];</w:t>
+      </w:r>
+      <w:r>
+        <w:br/>
+        <w:t xml:space="preserve">  </w:t>
+      </w:r>
+      <w:r>
+        <w:t>contact.map(…); // will not throw error because contact is atleast []</w:t>
+      </w:r>
+      <w:r>
+        <w:br/>
+        <w:t>}</w:t>
+      </w:r>
+    </w:p>
+    <w:p>
+      <w:pPr>
+        <w:tabs>
+          <w:tab w:val="left" w:pos="4510"/>
+        </w:tabs>
+        <w:ind w:left="0" w:firstLine="0"/>
+      </w:pPr>
+      <w:r>
+        <w:drawing>
+          <wp:inline distT="0" distB="0" distL="0" distR="0" wp14:anchorId="589B17C6" wp14:editId="2ECE4063">
+            <wp:extent cx="5943600" cy="535940"/>
+            <wp:effectExtent l="0" t="0" r="0" b="0"/>
+            <wp:docPr id="2002199435" name="Picture 1"/>
+            <wp:cNvGraphicFramePr>
+              <a:graphicFrameLocks xmlns:a="http://schemas.openxmlformats.org/drawingml/2006/main" noChangeAspect="1"/>
+            </wp:cNvGraphicFramePr>
+            <a:graphic xmlns:a="http://schemas.openxmlformats.org/drawingml/2006/main">
+              <a:graphicData uri="http://schemas.openxmlformats.org/drawingml/2006/picture">
+                <pic:pic xmlns:pic="http://schemas.openxmlformats.org/drawingml/2006/picture">
+                  <pic:nvPicPr>
+                    <pic:cNvPr id="2002199435" name=""/>
+                    <pic:cNvPicPr/>
+                  </pic:nvPicPr>
+                  <pic:blipFill>
+                    <a:blip r:embed="rId52"/>
+                    <a:stretch>
+                      <a:fillRect/>
+                    </a:stretch>
+                  </pic:blipFill>
+                  <pic:spPr>
+                    <a:xfrm>
+                      <a:off x="0" y="0"/>
+                      <a:ext cx="5943600" cy="535940"/>
+                    </a:xfrm>
+                    <a:prstGeom prst="rect">
+                      <a:avLst/>
+                    </a:prstGeom>
+                  </pic:spPr>
+                </pic:pic>
+              </a:graphicData>
+            </a:graphic>
+          </wp:inline>
+        </w:drawing>
+      </w:r>
+    </w:p>
+    <w:p>
+      <w:pPr>
+        <w:tabs>
+          <w:tab w:val="left" w:pos="4510"/>
+        </w:tabs>
+        <w:ind w:left="0" w:firstLine="0"/>
+      </w:pPr>
+    </w:p>
+    <w:p>
+      <w:pPr>
+        <w:tabs>
+          <w:tab w:val="left" w:pos="4510"/>
+        </w:tabs>
+        <w:ind w:left="0" w:firstLine="0"/>
+      </w:pPr>
+      <w:r>
+        <w:rPr>
+          <w:highlight w:val="yellow"/>
+        </w:rPr>
+        <w:t>String padding:</w:t>
+      </w:r>
+    </w:p>
+    <w:p>
+      <w:pPr>
+        <w:tabs>
+          <w:tab w:val="left" w:pos="4510"/>
+        </w:tabs>
+        <w:ind w:left="0" w:firstLine="0"/>
+      </w:pPr>
+      <w:r>
+        <w:t>Javascript provides some new functionalities to the string like padStart() &amp; padEnd() which can add some masked characters either at the start or end of the string.</w:t>
+      </w:r>
+    </w:p>
+    <w:p>
+      <w:pPr>
+        <w:tabs>
+          <w:tab w:val="left" w:pos="4510"/>
+        </w:tabs>
+        <w:ind w:left="0" w:firstLine="0"/>
+      </w:pPr>
+      <w:r>
+        <w:t>ex: 998877**** or *******9393 or abc***@gmail.com</w:t>
+      </w:r>
+      <w:r>
+        <w:br/>
+        <w:t>ex: 089323</w:t>
+      </w:r>
+    </w:p>
+    <w:p>
+      <w:pPr>
+        <w:tabs>
+          <w:tab w:val="left" w:pos="4510"/>
+        </w:tabs>
+        <w:ind w:left="0" w:firstLine="0"/>
+      </w:pPr>
+      <w:r>
+        <w:lastRenderedPageBreak/>
+        <w:drawing>
+          <wp:inline distT="0" distB="0" distL="0" distR="0" wp14:anchorId="48FBC9BD" wp14:editId="6063F7E1">
+            <wp:extent cx="5943600" cy="2993390"/>
+            <wp:effectExtent l="0" t="0" r="0" b="0"/>
+            <wp:docPr id="1411165333" name="Picture 1"/>
+            <wp:cNvGraphicFramePr>
+              <a:graphicFrameLocks xmlns:a="http://schemas.openxmlformats.org/drawingml/2006/main" noChangeAspect="1"/>
+            </wp:cNvGraphicFramePr>
+            <a:graphic xmlns:a="http://schemas.openxmlformats.org/drawingml/2006/main">
+              <a:graphicData uri="http://schemas.openxmlformats.org/drawingml/2006/picture">
+                <pic:pic xmlns:pic="http://schemas.openxmlformats.org/drawingml/2006/picture">
+                  <pic:nvPicPr>
+                    <pic:cNvPr id="1411165333" name=""/>
+                    <pic:cNvPicPr/>
+                  </pic:nvPicPr>
+                  <pic:blipFill>
+                    <a:blip r:embed="rId53"/>
+                    <a:stretch>
+                      <a:fillRect/>
+                    </a:stretch>
+                  </pic:blipFill>
+                  <pic:spPr>
+                    <a:xfrm>
+                      <a:off x="0" y="0"/>
+                      <a:ext cx="5943600" cy="2993390"/>
+                    </a:xfrm>
+                    <a:prstGeom prst="rect">
+                      <a:avLst/>
+                    </a:prstGeom>
+                  </pic:spPr>
+                </pic:pic>
+              </a:graphicData>
+            </a:graphic>
+          </wp:inline>
+        </w:drawing>
+      </w:r>
+    </w:p>
+    <w:p>
+      <w:pPr>
+        <w:tabs>
+          <w:tab w:val="left" w:pos="4510"/>
+        </w:tabs>
+        <w:ind w:left="0" w:firstLine="0"/>
+      </w:pPr>
+      <w:r>
+        <w:rPr>
+          <w:highlight w:val="yellow"/>
+        </w:rPr>
+        <w:t>Promises:</w:t>
+      </w:r>
+    </w:p>
+    <w:p>
+      <w:pPr>
+        <w:tabs>
+          <w:tab w:val="left" w:pos="4510"/>
+        </w:tabs>
+        <w:ind w:left="0" w:firstLine="0"/>
+      </w:pPr>
+      <w:r>
+        <w:t>These are objects the can do an asynchronous operations which can eventually succeed or fail</w:t>
+      </w:r>
+      <w:r>
+        <w:t xml:space="preserve"> i.e., resolved or rejected</w:t>
+      </w:r>
+      <w:r>
+        <w:t>, these asynchronous operations can be accessing backend api’s, db connections, file reading/writing and so on.</w:t>
+      </w:r>
+    </w:p>
+    <w:p>
+      <w:pPr>
+        <w:tabs>
+          <w:tab w:val="left" w:pos="4510"/>
+        </w:tabs>
+        <w:ind w:left="0" w:firstLine="0"/>
+      </w:pPr>
+      <w:r>
+        <w:t>We can create a Promise object using a Promise constructor</w:t>
+      </w:r>
+    </w:p>
+    <w:p>
+      <w:pPr>
+        <w:tabs>
+          <w:tab w:val="left" w:pos="4510"/>
+        </w:tabs>
+        <w:ind w:left="0" w:firstLine="0"/>
+      </w:pPr>
+      <w:r>
+        <w:t>let p = new Promise( callbackFn(resolve, reject) {</w:t>
+      </w:r>
+      <w:r>
+        <w:br/>
+      </w:r>
+      <w:r>
+        <w:t xml:space="preserve">   // resolve &amp; reject are the functions that can give value</w:t>
+      </w:r>
+      <w:r>
+        <w:br/>
+        <w:t xml:space="preserve">   resolve(data);</w:t>
+      </w:r>
+      <w:r>
+        <w:br/>
+        <w:t xml:space="preserve">   reject(data);</w:t>
+      </w:r>
+      <w:r>
+        <w:br/>
+        <w:t>});</w:t>
+      </w:r>
+    </w:p>
+    <w:p>
+      <w:pPr>
+        <w:tabs>
+          <w:tab w:val="left" w:pos="4510"/>
+        </w:tabs>
+        <w:ind w:left="0" w:firstLine="0"/>
+      </w:pPr>
+      <w:r>
+        <w:t xml:space="preserve">Promise gives 2 functions to handle the asynchronous response </w:t>
+      </w:r>
+      <w:r>
+        <w:br/>
+        <w:t>.then(</w:t>
+      </w:r>
+      <w:r>
+        <w:t>callbackFn</w:t>
+      </w:r>
+      <w:r>
+        <w:t>) &amp; .catch(</w:t>
+      </w:r>
+      <w:r>
+        <w:t>callbackFn</w:t>
+      </w:r>
+      <w:r>
+        <w:t>)</w:t>
+      </w:r>
+    </w:p>
+    <w:p>
+      <w:pPr>
+        <w:tabs>
+          <w:tab w:val="left" w:pos="4510"/>
+        </w:tabs>
+        <w:ind w:left="0" w:firstLine="0"/>
+      </w:pPr>
+      <w:r>
+        <w:lastRenderedPageBreak/>
+        <w:drawing>
+          <wp:inline distT="0" distB="0" distL="0" distR="0" wp14:anchorId="64F54C56" wp14:editId="361C5C6D">
+            <wp:extent cx="5943600" cy="2573655"/>
+            <wp:effectExtent l="0" t="0" r="0" b="0"/>
+            <wp:docPr id="975727741" name="Picture 1"/>
+            <wp:cNvGraphicFramePr>
+              <a:graphicFrameLocks xmlns:a="http://schemas.openxmlformats.org/drawingml/2006/main" noChangeAspect="1"/>
+            </wp:cNvGraphicFramePr>
+            <a:graphic xmlns:a="http://schemas.openxmlformats.org/drawingml/2006/main">
+              <a:graphicData uri="http://schemas.openxmlformats.org/drawingml/2006/picture">
+                <pic:pic xmlns:pic="http://schemas.openxmlformats.org/drawingml/2006/picture">
+                  <pic:nvPicPr>
+                    <pic:cNvPr id="975727741" name=""/>
+                    <pic:cNvPicPr/>
+                  </pic:nvPicPr>
+                  <pic:blipFill>
+                    <a:blip r:embed="rId54"/>
+                    <a:stretch>
+                      <a:fillRect/>
+                    </a:stretch>
+                  </pic:blipFill>
+                  <pic:spPr>
+                    <a:xfrm>
+                      <a:off x="0" y="0"/>
+                      <a:ext cx="5943600" cy="2573655"/>
+                    </a:xfrm>
+                    <a:prstGeom prst="rect">
+                      <a:avLst/>
+                    </a:prstGeom>
+                  </pic:spPr>
+                </pic:pic>
+              </a:graphicData>
+            </a:graphic>
+          </wp:inline>
+        </w:drawing>
+      </w:r>
+    </w:p>
+    <w:p>
+      <w:pPr>
+        <w:tabs>
+          <w:tab w:val="left" w:pos="4510"/>
+        </w:tabs>
+        <w:ind w:left="0" w:firstLine="0"/>
+      </w:pPr>
+      <w:r>
+        <w:rPr>
+          <w:highlight w:val="yellow"/>
+        </w:rPr>
+        <w:t>Output:</w:t>
+      </w:r>
+    </w:p>
+    <w:p>
+      <w:pPr>
+        <w:tabs>
+          <w:tab w:val="left" w:pos="4510"/>
+        </w:tabs>
+        <w:ind w:left="0" w:firstLine="0"/>
+      </w:pPr>
+      <w:r>
+        <w:drawing>
+          <wp:inline distT="0" distB="0" distL="0" distR="0" wp14:anchorId="5B6F0AD3" wp14:editId="4DFF34F1">
+            <wp:extent cx="4563112" cy="962159"/>
+            <wp:effectExtent l="0" t="0" r="8890" b="9525"/>
+            <wp:docPr id="32229550" name="Picture 1"/>
+            <wp:cNvGraphicFramePr>
+              <a:graphicFrameLocks xmlns:a="http://schemas.openxmlformats.org/drawingml/2006/main" noChangeAspect="1"/>
+            </wp:cNvGraphicFramePr>
+            <a:graphic xmlns:a="http://schemas.openxmlformats.org/drawingml/2006/main">
+              <a:graphicData uri="http://schemas.openxmlformats.org/drawingml/2006/picture">
+                <pic:pic xmlns:pic="http://schemas.openxmlformats.org/drawingml/2006/picture">
+                  <pic:nvPicPr>
+                    <pic:cNvPr id="32229550" name=""/>
+                    <pic:cNvPicPr/>
+                  </pic:nvPicPr>
+                  <pic:blipFill>
+                    <a:blip r:embed="rId55"/>
+                    <a:stretch>
+                      <a:fillRect/>
+                    </a:stretch>
+                  </pic:blipFill>
+                  <pic:spPr>
+                    <a:xfrm>
+                      <a:off x="0" y="0"/>
+                      <a:ext cx="4563112" cy="962159"/>
+                    </a:xfrm>
+                    <a:prstGeom prst="rect">
+                      <a:avLst/>
+                    </a:prstGeom>
+                  </pic:spPr>
+                </pic:pic>
+              </a:graphicData>
+            </a:graphic>
+          </wp:inline>
+        </w:drawing>
+      </w:r>
+    </w:p>
+    <w:p>
+      <w:pPr>
+        <w:tabs>
+          <w:tab w:val="left" w:pos="4510"/>
+        </w:tabs>
+        <w:ind w:left="0" w:firstLine="0"/>
+      </w:pPr>
+      <w:r>
+        <w:t>To consume the promise you must use .then(callbackFn) &amp; .catch(callbackFn)</w:t>
+      </w:r>
+    </w:p>
+    <w:p>
+      <w:pPr>
+        <w:tabs>
+          <w:tab w:val="left" w:pos="4510"/>
+        </w:tabs>
+        <w:ind w:left="0" w:firstLine="0"/>
+      </w:pPr>
+      <w:r>
+        <w:t>promise.then( callbackFn(value) ).catch( callbackFn(value) )</w:t>
+      </w:r>
+    </w:p>
+    <w:p>
+      <w:pPr>
+        <w:tabs>
+          <w:tab w:val="left" w:pos="4510"/>
+        </w:tabs>
+        <w:ind w:left="0" w:firstLine="0"/>
+      </w:pPr>
+      <w:r>
+        <w:rPr>
+          <w:highlight w:val="yellow"/>
+        </w:rPr>
+        <w:t>fetch():</w:t>
+      </w:r>
+      <w:r>
+        <w:t xml:space="preserve"> It is a javascript function used to send asynchronous HTTP requests to the backend API, it’s an enhanced form of XMLHttpRequest</w:t>
+      </w:r>
+    </w:p>
+    <w:p>
+      <w:pPr>
+        <w:tabs>
+          <w:tab w:val="left" w:pos="4510"/>
+        </w:tabs>
+        <w:ind w:left="0" w:firstLine="0"/>
+      </w:pPr>
+      <w:r>
+        <w:t>fetch(URL).then( callbackFn ).catch( callbackFn )</w:t>
+      </w:r>
+    </w:p>
+    <w:p>
+      <w:pPr>
+        <w:tabs>
+          <w:tab w:val="left" w:pos="4510"/>
+        </w:tabs>
+        <w:ind w:left="0" w:firstLine="0"/>
+      </w:pPr>
+      <w:r>
+        <w:lastRenderedPageBreak/>
+        <w:drawing>
+          <wp:inline distT="0" distB="0" distL="0" distR="0" wp14:anchorId="747A479B" wp14:editId="6B9F5579">
+            <wp:extent cx="5943600" cy="2570480"/>
+            <wp:effectExtent l="0" t="0" r="0" b="1270"/>
+            <wp:docPr id="1476299683" name="Picture 1"/>
+            <wp:cNvGraphicFramePr>
+              <a:graphicFrameLocks xmlns:a="http://schemas.openxmlformats.org/drawingml/2006/main" noChangeAspect="1"/>
+            </wp:cNvGraphicFramePr>
+            <a:graphic xmlns:a="http://schemas.openxmlformats.org/drawingml/2006/main">
+              <a:graphicData uri="http://schemas.openxmlformats.org/drawingml/2006/picture">
+                <pic:pic xmlns:pic="http://schemas.openxmlformats.org/drawingml/2006/picture">
+                  <pic:nvPicPr>
+                    <pic:cNvPr id="1476299683" name=""/>
+                    <pic:cNvPicPr/>
+                  </pic:nvPicPr>
+                  <pic:blipFill>
+                    <a:blip r:embed="rId56"/>
+                    <a:stretch>
+                      <a:fillRect/>
+                    </a:stretch>
+                  </pic:blipFill>
+                  <pic:spPr>
+                    <a:xfrm>
+                      <a:off x="0" y="0"/>
+                      <a:ext cx="5943600" cy="2570480"/>
+                    </a:xfrm>
+                    <a:prstGeom prst="rect">
+                      <a:avLst/>
+                    </a:prstGeom>
+                  </pic:spPr>
+                </pic:pic>
+              </a:graphicData>
+            </a:graphic>
+          </wp:inline>
+        </w:drawing>
+      </w:r>
+    </w:p>
+    <w:p>
+      <w:pPr>
+        <w:tabs>
+          <w:tab w:val="left" w:pos="4510"/>
+        </w:tabs>
+        <w:ind w:left="0" w:firstLine="0"/>
+      </w:pPr>
+    </w:p>
+    <w:p>
+      <w:pPr>
+        <w:tabs>
+          <w:tab w:val="left" w:pos="4510"/>
+        </w:tabs>
+        <w:ind w:left="0" w:firstLine="0"/>
+      </w:pPr>
+      <w:r>
+        <w:rPr>
+          <w:highlight w:val="yellow"/>
+        </w:rPr>
+        <w:t>Async / Await</w:t>
+      </w:r>
+    </w:p>
+    <w:p>
+      <w:pPr>
+        <w:tabs>
+          <w:tab w:val="left" w:pos="4510"/>
+        </w:tabs>
+        <w:ind w:left="0" w:firstLine="0"/>
+      </w:pPr>
+      <w:r>
+        <w:t>This is enhanced form of Promise, where you can wait for the promise to either resolve or reject and then process those data.</w:t>
+      </w:r>
+    </w:p>
+    <w:p>
+      <w:pPr>
+        <w:tabs>
+          <w:tab w:val="left" w:pos="4510"/>
+        </w:tabs>
+        <w:ind w:left="0" w:firstLine="0"/>
+      </w:pPr>
+      <w:r>
+        <w:t>async function fetchById() {</w:t>
+      </w:r>
+      <w:r>
+        <w:br/>
+        <w:t xml:space="preserve">   let r = await fetch(url);</w:t>
+      </w:r>
+      <w:r>
+        <w:br/>
+        <w:t xml:space="preserve">   </w:t>
+      </w:r>
+      <w:r>
+        <w:t>let r2 = await r.json();</w:t>
+      </w:r>
+      <w:r>
+        <w:br/>
+        <w:t>}</w:t>
+      </w:r>
+    </w:p>
+    <w:p>
+      <w:pPr>
+        <w:tabs>
+          <w:tab w:val="left" w:pos="4510"/>
+        </w:tabs>
+        <w:ind w:left="0" w:firstLine="0"/>
+      </w:pPr>
+      <w:r>
+        <w:lastRenderedPageBreak/>
+        <w:drawing>
+          <wp:inline distT="0" distB="0" distL="0" distR="0" wp14:anchorId="28B2FADD" wp14:editId="710F31CA">
+            <wp:extent cx="5943600" cy="4112260"/>
+            <wp:effectExtent l="0" t="0" r="0" b="2540"/>
+            <wp:docPr id="136530330" name="Picture 1"/>
+            <wp:cNvGraphicFramePr>
+              <a:graphicFrameLocks xmlns:a="http://schemas.openxmlformats.org/drawingml/2006/main" noChangeAspect="1"/>
+            </wp:cNvGraphicFramePr>
+            <a:graphic xmlns:a="http://schemas.openxmlformats.org/drawingml/2006/main">
+              <a:graphicData uri="http://schemas.openxmlformats.org/drawingml/2006/picture">
+                <pic:pic xmlns:pic="http://schemas.openxmlformats.org/drawingml/2006/picture">
+                  <pic:nvPicPr>
+                    <pic:cNvPr id="136530330" name=""/>
+                    <pic:cNvPicPr/>
+                  </pic:nvPicPr>
+                  <pic:blipFill>
+                    <a:blip r:embed="rId57"/>
+                    <a:stretch>
+                      <a:fillRect/>
+                    </a:stretch>
+                  </pic:blipFill>
+                  <pic:spPr>
+                    <a:xfrm>
+                      <a:off x="0" y="0"/>
+                      <a:ext cx="5943600" cy="4112260"/>
+                    </a:xfrm>
+                    <a:prstGeom prst="rect">
+                      <a:avLst/>
+                    </a:prstGeom>
+                  </pic:spPr>
+                </pic:pic>
+              </a:graphicData>
+            </a:graphic>
+          </wp:inline>
+        </w:drawing>
+      </w:r>
+    </w:p>
+    <w:p>
+      <w:pPr>
+        <w:tabs>
+          <w:tab w:val="left" w:pos="4510"/>
+        </w:tabs>
+        <w:ind w:left="0" w:firstLine="0"/>
+      </w:pPr>
+    </w:p>
+    <w:p>
+      <w:pPr>
+        <w:tabs>
+          <w:tab w:val="left" w:pos="4510"/>
+        </w:tabs>
+        <w:ind w:left="0" w:firstLine="0"/>
+      </w:pPr>
+    </w:p>
+    <w:p>
+      <w:pPr>
+        <w:tabs>
+          <w:tab w:val="left" w:pos="4510"/>
+        </w:tabs>
+        <w:ind w:left="0" w:firstLine="0"/>
+      </w:pPr>
+      <w:r>
+        <w:rPr>
+          <w:highlight w:val="yellow"/>
+        </w:rPr>
+        <w:t>async/await with promise</w:t>
+      </w:r>
+    </w:p>
+    <w:p>
+      <w:pPr>
+        <w:tabs>
+          <w:tab w:val="left" w:pos="4510"/>
+        </w:tabs>
+        <w:ind w:left="0" w:firstLine="0"/>
+      </w:pPr>
+      <w:r>
+        <w:lastRenderedPageBreak/>
+        <w:drawing>
+          <wp:inline distT="0" distB="0" distL="0" distR="0" wp14:anchorId="3A75E819" wp14:editId="1DA55D4C">
+            <wp:extent cx="5943600" cy="3599180"/>
+            <wp:effectExtent l="0" t="0" r="0" b="1270"/>
+            <wp:docPr id="1819701212" name="Picture 1"/>
+            <wp:cNvGraphicFramePr>
+              <a:graphicFrameLocks xmlns:a="http://schemas.openxmlformats.org/drawingml/2006/main" noChangeAspect="1"/>
+            </wp:cNvGraphicFramePr>
+            <a:graphic xmlns:a="http://schemas.openxmlformats.org/drawingml/2006/main">
+              <a:graphicData uri="http://schemas.openxmlformats.org/drawingml/2006/picture">
+                <pic:pic xmlns:pic="http://schemas.openxmlformats.org/drawingml/2006/picture">
+                  <pic:nvPicPr>
+                    <pic:cNvPr id="1819701212" name=""/>
+                    <pic:cNvPicPr/>
+                  </pic:nvPicPr>
+                  <pic:blipFill>
+                    <a:blip r:embed="rId58"/>
+                    <a:stretch>
+                      <a:fillRect/>
+                    </a:stretch>
+                  </pic:blipFill>
+                  <pic:spPr>
+                    <a:xfrm>
+                      <a:off x="0" y="0"/>
+                      <a:ext cx="5943600" cy="3599180"/>
+                    </a:xfrm>
+                    <a:prstGeom prst="rect">
+                      <a:avLst/>
+                    </a:prstGeom>
+                  </pic:spPr>
+                </pic:pic>
+              </a:graphicData>
+            </a:graphic>
+          </wp:inline>
+        </w:drawing>
+      </w:r>
+    </w:p>
+    <w:p>
+      <w:pPr>
+        <w:tabs>
+          <w:tab w:val="left" w:pos="4510"/>
+        </w:tabs>
+        <w:ind w:left="0" w:firstLine="0"/>
+      </w:pPr>
+      <w:r>
+        <w:rPr>
+          <w:highlight w:val="yellow"/>
+        </w:rPr>
+        <w:t>Outp</w:t>
+      </w:r>
+      <w:r>
+        <w:rPr>
+          <w:highlight w:val="yellow"/>
+        </w:rPr>
+        <w:t>u</w:t>
+      </w:r>
+      <w:r>
+        <w:rPr>
+          <w:highlight w:val="yellow"/>
+        </w:rPr>
+        <w:t>t:</w:t>
+      </w:r>
+    </w:p>
+    <w:p>
+      <w:pPr>
+        <w:tabs>
+          <w:tab w:val="left" w:pos="4510"/>
+        </w:tabs>
+        <w:ind w:left="0" w:firstLine="0"/>
+      </w:pPr>
+      <w:r>
+        <w:drawing>
+          <wp:inline distT="0" distB="0" distL="0" distR="0" wp14:anchorId="508858C1" wp14:editId="19C1CFA3">
+            <wp:extent cx="3839111" cy="981212"/>
+            <wp:effectExtent l="0" t="0" r="9525" b="9525"/>
+            <wp:docPr id="1346623246" name="Picture 1"/>
+            <wp:cNvGraphicFramePr>
+              <a:graphicFrameLocks xmlns:a="http://schemas.openxmlformats.org/drawingml/2006/main" noChangeAspect="1"/>
+            </wp:cNvGraphicFramePr>
+            <a:graphic xmlns:a="http://schemas.openxmlformats.org/drawingml/2006/main">
+              <a:graphicData uri="http://schemas.openxmlformats.org/drawingml/2006/picture">
+                <pic:pic xmlns:pic="http://schemas.openxmlformats.org/drawingml/2006/picture">
+                  <pic:nvPicPr>
+                    <pic:cNvPr id="1346623246" name=""/>
+                    <pic:cNvPicPr/>
+                  </pic:nvPicPr>
+                  <pic:blipFill>
+                    <a:blip r:embed="rId59"/>
+                    <a:stretch>
+                      <a:fillRect/>
+                    </a:stretch>
+                  </pic:blipFill>
+                  <pic:spPr>
+                    <a:xfrm>
+                      <a:off x="0" y="0"/>
+                      <a:ext cx="3839111" cy="981212"/>
+                    </a:xfrm>
+                    <a:prstGeom prst="rect">
+                      <a:avLst/>
+                    </a:prstGeom>
+                  </pic:spPr>
+                </pic:pic>
+              </a:graphicData>
+            </a:graphic>
+          </wp:inline>
+        </w:drawing>
+      </w:r>
+    </w:p>
+    <w:p>
+      <w:pPr>
+        <w:tabs>
+          <w:tab w:val="left" w:pos="4510"/>
+        </w:tabs>
+        <w:ind w:left="0" w:firstLine="0"/>
+      </w:pPr>
+      <w:r>
+        <w:rPr>
+          <w:highlight w:val="yellow"/>
+        </w:rPr>
+        <w:t>rejected promise</w:t>
+      </w:r>
+    </w:p>
+    <w:p>
+      <w:pPr>
+        <w:tabs>
+          <w:tab w:val="left" w:pos="4510"/>
+        </w:tabs>
+        <w:ind w:left="0" w:firstLine="0"/>
+      </w:pPr>
+      <w:r>
+        <w:drawing>
+          <wp:inline distT="0" distB="0" distL="0" distR="0" wp14:anchorId="33220CD2" wp14:editId="3C52AEBA">
+            <wp:extent cx="3867690" cy="1314633"/>
+            <wp:effectExtent l="0" t="0" r="0" b="0"/>
+            <wp:docPr id="1912377731" name="Picture 1"/>
+            <wp:cNvGraphicFramePr>
+              <a:graphicFrameLocks xmlns:a="http://schemas.openxmlformats.org/drawingml/2006/main" noChangeAspect="1"/>
+            </wp:cNvGraphicFramePr>
+            <a:graphic xmlns:a="http://schemas.openxmlformats.org/drawingml/2006/main">
+              <a:graphicData uri="http://schemas.openxmlformats.org/drawingml/2006/picture">
+                <pic:pic xmlns:pic="http://schemas.openxmlformats.org/drawingml/2006/picture">
+                  <pic:nvPicPr>
+                    <pic:cNvPr id="1912377731" name=""/>
+                    <pic:cNvPicPr/>
+                  </pic:nvPicPr>
+                  <pic:blipFill>
+                    <a:blip r:embed="rId60"/>
+                    <a:stretch>
+                      <a:fillRect/>
+                    </a:stretch>
+                  </pic:blipFill>
+                  <pic:spPr>
+                    <a:xfrm>
+                      <a:off x="0" y="0"/>
+                      <a:ext cx="3867690" cy="1314633"/>
+                    </a:xfrm>
+                    <a:prstGeom prst="rect">
+                      <a:avLst/>
+                    </a:prstGeom>
+                  </pic:spPr>
+                </pic:pic>
+              </a:graphicData>
+            </a:graphic>
+          </wp:inline>
+        </w:drawing>
+      </w:r>
+    </w:p>
     <w:sectPr>
       <w:pgSz w:w="12240" w:h="15840"/>
       <w:pgMar w:top="1440" w:right="1440" w:bottom="1440" w:left="1440" w:header="720" w:footer="720" w:gutter="0"/>
@@ -3153,6 +6977,95 @@
     </w:lvl>
   </w:abstractNum>
   <w:abstractNum w:abstractNumId="4" w15:restartNumberingAfterBreak="0">
+    <w:nsid w:val="1FD14F70"/>
+    <w:multiLevelType w:val="hybridMultilevel"/>
+    <w:tmpl w:val="02B0913C"/>
+    <w:lvl w:ilvl="0" w:tplc="0409000F">
+      <w:start w:val="1"/>
+      <w:numFmt w:val="decimal"/>
+      <w:lvlText w:val="%1."/>
+      <w:lvlJc w:val="left"/>
+      <w:pPr>
+        <w:ind w:left="720" w:hanging="360"/>
+      </w:pPr>
+      <w:rPr>
+        <w:rFonts w:hint="default"/>
+      </w:rPr>
+    </w:lvl>
+    <w:lvl w:ilvl="1" w:tplc="04090019" w:tentative="1">
+      <w:start w:val="1"/>
+      <w:numFmt w:val="lowerLetter"/>
+      <w:lvlText w:val="%2."/>
+      <w:lvlJc w:val="left"/>
+      <w:pPr>
+        <w:ind w:left="1440" w:hanging="360"/>
+      </w:pPr>
+    </w:lvl>
+    <w:lvl w:ilvl="2" w:tplc="0409001B" w:tentative="1">
+      <w:start w:val="1"/>
+      <w:numFmt w:val="lowerRoman"/>
+      <w:lvlText w:val="%3."/>
+      <w:lvlJc w:val="right"/>
+      <w:pPr>
+        <w:ind w:left="2160" w:hanging="180"/>
+      </w:pPr>
+    </w:lvl>
+    <w:lvl w:ilvl="3" w:tplc="0409000F" w:tentative="1">
+      <w:start w:val="1"/>
+      <w:numFmt w:val="decimal"/>
+      <w:lvlText w:val="%4."/>
+      <w:lvlJc w:val="left"/>
+      <w:pPr>
+        <w:ind w:left="2880" w:hanging="360"/>
+      </w:pPr>
+    </w:lvl>
+    <w:lvl w:ilvl="4" w:tplc="04090019" w:tentative="1">
+      <w:start w:val="1"/>
+      <w:numFmt w:val="lowerLetter"/>
+      <w:lvlText w:val="%5."/>
+      <w:lvlJc w:val="left"/>
+      <w:pPr>
+        <w:ind w:left="3600" w:hanging="360"/>
+      </w:pPr>
+    </w:lvl>
+    <w:lvl w:ilvl="5" w:tplc="0409001B" w:tentative="1">
+      <w:start w:val="1"/>
+      <w:numFmt w:val="lowerRoman"/>
+      <w:lvlText w:val="%6."/>
+      <w:lvlJc w:val="right"/>
+      <w:pPr>
+        <w:ind w:left="4320" w:hanging="180"/>
+      </w:pPr>
+    </w:lvl>
+    <w:lvl w:ilvl="6" w:tplc="0409000F" w:tentative="1">
+      <w:start w:val="1"/>
+      <w:numFmt w:val="decimal"/>
+      <w:lvlText w:val="%7."/>
+      <w:lvlJc w:val="left"/>
+      <w:pPr>
+        <w:ind w:left="5040" w:hanging="360"/>
+      </w:pPr>
+    </w:lvl>
+    <w:lvl w:ilvl="7" w:tplc="04090019" w:tentative="1">
+      <w:start w:val="1"/>
+      <w:numFmt w:val="lowerLetter"/>
+      <w:lvlText w:val="%8."/>
+      <w:lvlJc w:val="left"/>
+      <w:pPr>
+        <w:ind w:left="5760" w:hanging="360"/>
+      </w:pPr>
+    </w:lvl>
+    <w:lvl w:ilvl="8" w:tplc="0409001B" w:tentative="1">
+      <w:start w:val="1"/>
+      <w:numFmt w:val="lowerRoman"/>
+      <w:lvlText w:val="%9."/>
+      <w:lvlJc w:val="right"/>
+      <w:pPr>
+        <w:ind w:left="6480" w:hanging="180"/>
+      </w:pPr>
+    </w:lvl>
+  </w:abstractNum>
+  <w:abstractNum w:abstractNumId="5" w15:restartNumberingAfterBreak="0">
     <w:nsid w:val="516C5810"/>
     <w:multiLevelType w:val="hybridMultilevel"/>
     <w:tmpl w:val="4CF8214C"/>
@@ -3264,7 +7177,7 @@
       </w:rPr>
     </w:lvl>
   </w:abstractNum>
-  <w:abstractNum w:abstractNumId="5" w15:restartNumberingAfterBreak="0">
+  <w:abstractNum w:abstractNumId="6" w15:restartNumberingAfterBreak="0">
     <w:nsid w:val="578978E3"/>
     <w:multiLevelType w:val="hybridMultilevel"/>
     <w:tmpl w:val="A1944396"/>
@@ -3377,7 +7290,7 @@
       </w:rPr>
     </w:lvl>
   </w:abstractNum>
-  <w:abstractNum w:abstractNumId="6" w15:restartNumberingAfterBreak="0">
+  <w:abstractNum w:abstractNumId="7" w15:restartNumberingAfterBreak="0">
     <w:nsid w:val="6E7255F5"/>
     <w:multiLevelType w:val="hybridMultilevel"/>
     <w:tmpl w:val="9A4253C4"/>
@@ -3476,16 +7389,19 @@
     <w:abstractNumId w:val="3"/>
   </w:num>
   <w:num w:numId="4" w16cid:durableId="599489933">
-    <w:abstractNumId w:val="4"/>
+    <w:abstractNumId w:val="5"/>
   </w:num>
   <w:num w:numId="5" w16cid:durableId="451291365">
     <w:abstractNumId w:val="2"/>
   </w:num>
   <w:num w:numId="6" w16cid:durableId="489517071">
+    <w:abstractNumId w:val="7"/>
+  </w:num>
+  <w:num w:numId="7" w16cid:durableId="63070346">
     <w:abstractNumId w:val="6"/>
   </w:num>
-  <w:num w:numId="7" w16cid:durableId="63070346">
-    <w:abstractNumId w:val="5"/>
+  <w:num w:numId="8" w16cid:durableId="1212813315">
+    <w:abstractNumId w:val="4"/>
   </w:num>
 </w:numbering>
 </file>
@@ -3930,6 +7846,48 @@
       <w:contextualSpacing/>
     </w:pPr>
   </w:style>
+  <w:style w:type="table" w:styleId="TableGrid">
+    <w:name w:val="Table Grid"/>
+    <w:basedOn w:val="TableNormal"/>
+    <w:uiPriority w:val="39"/>
+    <w:rsid w:val="009F433D"/>
+    <w:pPr>
+      <w:spacing w:after="0" w:line="240" w:lineRule="auto"/>
+    </w:pPr>
+    <w:tblPr>
+      <w:tblBorders>
+        <w:top w:val="single" w:sz="4" w:space="0" w:color="auto"/>
+        <w:left w:val="single" w:sz="4" w:space="0" w:color="auto"/>
+        <w:bottom w:val="single" w:sz="4" w:space="0" w:color="auto"/>
+        <w:right w:val="single" w:sz="4" w:space="0" w:color="auto"/>
+        <w:insideH w:val="single" w:sz="4" w:space="0" w:color="auto"/>
+        <w:insideV w:val="single" w:sz="4" w:space="0" w:color="auto"/>
+      </w:tblBorders>
+    </w:tblPr>
+  </w:style>
+  <w:style w:type="character" w:styleId="Hyperlink">
+    <w:name w:val="Hyperlink"/>
+    <w:basedOn w:val="DefaultParagraphFont"/>
+    <w:uiPriority w:val="99"/>
+    <w:unhideWhenUsed/>
+    <w:rsid w:val="00C06EC6"/>
+    <w:rPr>
+      <w:color w:val="0563C1" w:themeColor="hyperlink"/>
+      <w:u w:val="single"/>
+    </w:rPr>
+  </w:style>
+  <w:style w:type="character" w:styleId="UnresolvedMention">
+    <w:name w:val="Unresolved Mention"/>
+    <w:basedOn w:val="DefaultParagraphFont"/>
+    <w:uiPriority w:val="99"/>
+    <w:semiHidden/>
+    <w:unhideWhenUsed/>
+    <w:rsid w:val="00C06EC6"/>
+    <w:rPr>
+      <w:color w:val="605E5C"/>
+      <w:shd w:val="clear" w:color="auto" w:fill="E1DFDD"/>
+    </w:rPr>
+  </w:style>
 </w:styles>
 </file>
 

</xml_diff>